<commit_message>
lesson 514 - Monday
</commit_message>
<xml_diff>
--- a/english_via_skype/solutions/doc/lesson_511_Best 10 London attractions_edit.docx
+++ b/english_via_skype/solutions/doc/lesson_511_Best 10 London attractions_edit.docx
@@ -1025,7 +1025,29 @@
           <w:szCs w:val="26"/>
           <w:lang w:eastAsia="pl-PL"/>
         </w:rPr>
-        <w:t>………………………</w:t>
+        <w:t>…</w:t>
+      </w:r>
+      <w:proofErr w:type="spellStart"/>
+      <w:r>
+        <w:rPr>
+          <w:rFonts w:ascii="Arial" w:eastAsia="Times New Roman" w:hAnsi="Arial" w:cs="Arial"/>
+          <w:color w:val="282828"/>
+          <w:sz w:val="26"/>
+          <w:szCs w:val="26"/>
+          <w:lang w:eastAsia="pl-PL"/>
+        </w:rPr>
+        <w:t>landmarks</w:t>
+      </w:r>
+      <w:proofErr w:type="spellEnd"/>
+      <w:r>
+        <w:rPr>
+          <w:rFonts w:ascii="Arial" w:eastAsia="Times New Roman" w:hAnsi="Arial" w:cs="Arial"/>
+          <w:color w:val="282828"/>
+          <w:sz w:val="26"/>
+          <w:szCs w:val="26"/>
+          <w:lang w:eastAsia="pl-PL"/>
+        </w:rPr>
+        <w:t>……………………</w:t>
       </w:r>
       <w:proofErr w:type="spellStart"/>
       <w:r>
@@ -2323,7 +2345,29 @@
           <w:szCs w:val="26"/>
           <w:lang w:eastAsia="pl-PL"/>
         </w:rPr>
-        <w:t>…………………</w:t>
+        <w:t>…</w:t>
+      </w:r>
+      <w:proofErr w:type="spellStart"/>
+      <w:r>
+        <w:rPr>
+          <w:rFonts w:ascii="Arial" w:eastAsia="Times New Roman" w:hAnsi="Arial" w:cs="Arial"/>
+          <w:color w:val="282828"/>
+          <w:sz w:val="26"/>
+          <w:szCs w:val="26"/>
+          <w:lang w:eastAsia="pl-PL"/>
+        </w:rPr>
+        <w:t>iconic</w:t>
+      </w:r>
+      <w:proofErr w:type="spellEnd"/>
+      <w:r>
+        <w:rPr>
+          <w:rFonts w:ascii="Arial" w:eastAsia="Times New Roman" w:hAnsi="Arial" w:cs="Arial"/>
+          <w:color w:val="282828"/>
+          <w:sz w:val="26"/>
+          <w:szCs w:val="26"/>
+          <w:lang w:eastAsia="pl-PL"/>
+        </w:rPr>
+        <w:t>………………</w:t>
       </w:r>
       <w:proofErr w:type="spellStart"/>
       <w:r>
@@ -3570,8 +3614,9 @@
           <w:szCs w:val="26"/>
           <w:shd w:val="clear" w:color="auto" w:fill="FFFFFF"/>
         </w:rPr>
-        <w:t xml:space="preserve"> ………………………</w:t>
-      </w:r>
+        <w:t xml:space="preserve"> …</w:t>
+      </w:r>
+      <w:proofErr w:type="spellStart"/>
       <w:r>
         <w:rPr>
           <w:rFonts w:ascii="Arial" w:hAnsi="Arial" w:cs="Arial"/>
@@ -3580,9 +3625,9 @@
           <w:szCs w:val="26"/>
           <w:shd w:val="clear" w:color="auto" w:fill="FFFFFF"/>
         </w:rPr>
-        <w:t xml:space="preserve"> </w:t>
-      </w:r>
-      <w:proofErr w:type="spellStart"/>
+        <w:t>spellbinding</w:t>
+      </w:r>
+      <w:proofErr w:type="spellEnd"/>
       <w:r>
         <w:rPr>
           <w:rFonts w:ascii="Arial" w:hAnsi="Arial" w:cs="Arial"/>
@@ -3591,6 +3636,27 @@
           <w:szCs w:val="26"/>
           <w:shd w:val="clear" w:color="auto" w:fill="FFFFFF"/>
         </w:rPr>
+        <w:t>……………………</w:t>
+      </w:r>
+      <w:r>
+        <w:rPr>
+          <w:rFonts w:ascii="Arial" w:hAnsi="Arial" w:cs="Arial"/>
+          <w:color w:val="282828"/>
+          <w:sz w:val="26"/>
+          <w:szCs w:val="26"/>
+          <w:shd w:val="clear" w:color="auto" w:fill="FFFFFF"/>
+        </w:rPr>
+        <w:t xml:space="preserve"> </w:t>
+      </w:r>
+      <w:proofErr w:type="spellStart"/>
+      <w:r>
+        <w:rPr>
+          <w:rFonts w:ascii="Arial" w:hAnsi="Arial" w:cs="Arial"/>
+          <w:color w:val="282828"/>
+          <w:sz w:val="26"/>
+          <w:szCs w:val="26"/>
+          <w:shd w:val="clear" w:color="auto" w:fill="FFFFFF"/>
+        </w:rPr>
         <w:t>special</w:t>
       </w:r>
       <w:proofErr w:type="spellEnd"/>
@@ -4026,8 +4092,9 @@
           <w:szCs w:val="26"/>
           <w:shd w:val="clear" w:color="auto" w:fill="FFFFFF"/>
         </w:rPr>
-        <w:t>……………………</w:t>
-      </w:r>
+        <w:t>…</w:t>
+      </w:r>
+      <w:proofErr w:type="spellStart"/>
       <w:r>
         <w:rPr>
           <w:rFonts w:ascii="Arial" w:hAnsi="Arial" w:cs="Arial"/>
@@ -4036,6 +4103,27 @@
           <w:szCs w:val="26"/>
           <w:shd w:val="clear" w:color="auto" w:fill="FFFFFF"/>
         </w:rPr>
+        <w:t>wandering</w:t>
+      </w:r>
+      <w:proofErr w:type="spellEnd"/>
+      <w:r>
+        <w:rPr>
+          <w:rFonts w:ascii="Arial" w:hAnsi="Arial" w:cs="Arial"/>
+          <w:color w:val="282828"/>
+          <w:sz w:val="26"/>
+          <w:szCs w:val="26"/>
+          <w:shd w:val="clear" w:color="auto" w:fill="FFFFFF"/>
+        </w:rPr>
+        <w:t>…………………</w:t>
+      </w:r>
+      <w:r>
+        <w:rPr>
+          <w:rFonts w:ascii="Arial" w:hAnsi="Arial" w:cs="Arial"/>
+          <w:color w:val="282828"/>
+          <w:sz w:val="26"/>
+          <w:szCs w:val="26"/>
+          <w:shd w:val="clear" w:color="auto" w:fill="FFFFFF"/>
+        </w:rPr>
         <w:t xml:space="preserve">down </w:t>
       </w:r>
       <w:proofErr w:type="spellStart"/>
@@ -4306,8 +4394,9 @@
           <w:szCs w:val="26"/>
           <w:shd w:val="clear" w:color="auto" w:fill="FFFFFF"/>
         </w:rPr>
-        <w:t>……………………….</w:t>
-      </w:r>
+        <w:t>…</w:t>
+      </w:r>
+      <w:proofErr w:type="spellStart"/>
       <w:r>
         <w:rPr>
           <w:rFonts w:ascii="Arial" w:hAnsi="Arial" w:cs="Arial"/>
@@ -4316,6 +4405,27 @@
           <w:szCs w:val="26"/>
           <w:shd w:val="clear" w:color="auto" w:fill="FFFFFF"/>
         </w:rPr>
+        <w:t>showcases</w:t>
+      </w:r>
+      <w:proofErr w:type="spellEnd"/>
+      <w:r>
+        <w:rPr>
+          <w:rFonts w:ascii="Arial" w:hAnsi="Arial" w:cs="Arial"/>
+          <w:color w:val="282828"/>
+          <w:sz w:val="26"/>
+          <w:szCs w:val="26"/>
+          <w:shd w:val="clear" w:color="auto" w:fill="FFFFFF"/>
+        </w:rPr>
+        <w:t>…………………….</w:t>
+      </w:r>
+      <w:r>
+        <w:rPr>
+          <w:rFonts w:ascii="Arial" w:hAnsi="Arial" w:cs="Arial"/>
+          <w:color w:val="282828"/>
+          <w:sz w:val="26"/>
+          <w:szCs w:val="26"/>
+          <w:shd w:val="clear" w:color="auto" w:fill="FFFFFF"/>
+        </w:rPr>
         <w:t xml:space="preserve">the British talent, </w:t>
       </w:r>
       <w:proofErr w:type="spellStart"/>
@@ -4536,7 +4646,29 @@
           <w:szCs w:val="26"/>
           <w:shd w:val="clear" w:color="auto" w:fill="FFFFFF"/>
         </w:rPr>
-        <w:t>……………………..</w:t>
+        <w:t>…</w:t>
+      </w:r>
+      <w:proofErr w:type="spellStart"/>
+      <w:r>
+        <w:rPr>
+          <w:rFonts w:ascii="Arial" w:hAnsi="Arial" w:cs="Arial"/>
+          <w:color w:val="282828"/>
+          <w:sz w:val="26"/>
+          <w:szCs w:val="26"/>
+          <w:shd w:val="clear" w:color="auto" w:fill="FFFFFF"/>
+        </w:rPr>
+        <w:t>relive</w:t>
+      </w:r>
+      <w:proofErr w:type="spellEnd"/>
+      <w:r>
+        <w:rPr>
+          <w:rFonts w:ascii="Arial" w:hAnsi="Arial" w:cs="Arial"/>
+          <w:color w:val="282828"/>
+          <w:sz w:val="26"/>
+          <w:szCs w:val="26"/>
+          <w:shd w:val="clear" w:color="auto" w:fill="FFFFFF"/>
+        </w:rPr>
+        <w:t>…………………..</w:t>
       </w:r>
       <w:r>
         <w:rPr>
@@ -5164,7 +5296,29 @@
           <w:szCs w:val="26"/>
           <w:lang w:eastAsia="pl-PL"/>
         </w:rPr>
-        <w:t>………………………</w:t>
+        <w:t>…</w:t>
+      </w:r>
+      <w:proofErr w:type="spellStart"/>
+      <w:r>
+        <w:rPr>
+          <w:rFonts w:ascii="Arial" w:eastAsia="Times New Roman" w:hAnsi="Arial" w:cs="Arial"/>
+          <w:color w:val="282828"/>
+          <w:sz w:val="26"/>
+          <w:szCs w:val="26"/>
+          <w:lang w:eastAsia="pl-PL"/>
+        </w:rPr>
+        <w:t>cantilevered</w:t>
+      </w:r>
+      <w:proofErr w:type="spellEnd"/>
+      <w:r>
+        <w:rPr>
+          <w:rFonts w:ascii="Arial" w:eastAsia="Times New Roman" w:hAnsi="Arial" w:cs="Arial"/>
+          <w:color w:val="282828"/>
+          <w:sz w:val="26"/>
+          <w:szCs w:val="26"/>
+          <w:lang w:eastAsia="pl-PL"/>
+        </w:rPr>
+        <w:t>……………………</w:t>
       </w:r>
       <w:proofErr w:type="spellStart"/>
       <w:r>
@@ -5624,39 +5778,49 @@
           <w:szCs w:val="26"/>
           <w:lang w:eastAsia="pl-PL"/>
         </w:rPr>
-        <w:t xml:space="preserve"> </w:t>
-      </w:r>
-      <w:proofErr w:type="spellStart"/>
-      <w:r>
-        <w:rPr>
-          <w:rFonts w:ascii="Arial" w:eastAsia="Times New Roman" w:hAnsi="Arial" w:cs="Arial"/>
-          <w:color w:val="282828"/>
-          <w:sz w:val="26"/>
-          <w:szCs w:val="26"/>
-          <w:lang w:eastAsia="pl-PL"/>
-        </w:rPr>
-        <w:t>an</w:t>
-      </w:r>
-      <w:proofErr w:type="spellEnd"/>
-      <w:r>
-        <w:rPr>
-          <w:rFonts w:ascii="Arial" w:eastAsia="Times New Roman" w:hAnsi="Arial" w:cs="Arial"/>
-          <w:color w:val="282828"/>
-          <w:sz w:val="26"/>
-          <w:szCs w:val="26"/>
-          <w:lang w:eastAsia="pl-PL"/>
-        </w:rPr>
-        <w:t xml:space="preserve"> </w:t>
-      </w:r>
-      <w:r>
-        <w:rPr>
-          <w:rFonts w:ascii="Arial" w:eastAsia="Times New Roman" w:hAnsi="Arial" w:cs="Arial"/>
-          <w:color w:val="282828"/>
-          <w:sz w:val="26"/>
-          <w:szCs w:val="26"/>
-          <w:lang w:eastAsia="pl-PL"/>
-        </w:rPr>
-        <w:t>……………………….</w:t>
+        <w:t xml:space="preserve"> a</w:t>
+      </w:r>
+      <w:r>
+        <w:rPr>
+          <w:rFonts w:ascii="Arial" w:eastAsia="Times New Roman" w:hAnsi="Arial" w:cs="Arial"/>
+          <w:color w:val="282828"/>
+          <w:sz w:val="26"/>
+          <w:szCs w:val="26"/>
+          <w:lang w:eastAsia="pl-PL"/>
+        </w:rPr>
+        <w:t xml:space="preserve"> </w:t>
+      </w:r>
+      <w:r>
+        <w:rPr>
+          <w:rFonts w:ascii="Arial" w:eastAsia="Times New Roman" w:hAnsi="Arial" w:cs="Arial"/>
+          <w:color w:val="282828"/>
+          <w:sz w:val="26"/>
+          <w:szCs w:val="26"/>
+          <w:lang w:eastAsia="pl-PL"/>
+        </w:rPr>
+        <w:t>…</w:t>
+      </w:r>
+      <w:proofErr w:type="spellStart"/>
+      <w:r>
+        <w:rPr>
+          <w:rFonts w:ascii="Arial" w:eastAsia="Times New Roman" w:hAnsi="Arial" w:cs="Arial"/>
+          <w:color w:val="282828"/>
+          <w:sz w:val="26"/>
+          <w:szCs w:val="26"/>
+          <w:lang w:eastAsia="pl-PL"/>
+        </w:rPr>
+        <w:t>mesmerizing</w:t>
+      </w:r>
+      <w:proofErr w:type="spellEnd"/>
+      <w:r>
+        <w:rPr>
+          <w:rFonts w:ascii="Arial" w:eastAsia="Times New Roman" w:hAnsi="Arial" w:cs="Arial"/>
+          <w:color w:val="282828"/>
+          <w:sz w:val="26"/>
+          <w:szCs w:val="26"/>
+          <w:lang w:eastAsia="pl-PL"/>
+        </w:rPr>
+        <w:t>…………………….</w:t>
       </w:r>
       <w:r>
         <w:rPr>
@@ -6224,7 +6388,29 @@
           <w:szCs w:val="26"/>
           <w:lang w:eastAsia="pl-PL"/>
         </w:rPr>
-        <w:t>…………………………..</w:t>
+        <w:t>…</w:t>
+      </w:r>
+      <w:proofErr w:type="spellStart"/>
+      <w:r>
+        <w:rPr>
+          <w:rFonts w:ascii="Arial" w:eastAsia="Times New Roman" w:hAnsi="Arial" w:cs="Arial"/>
+          <w:color w:val="282828"/>
+          <w:sz w:val="26"/>
+          <w:szCs w:val="26"/>
+          <w:lang w:eastAsia="pl-PL"/>
+        </w:rPr>
+        <w:t>reconnect</w:t>
+      </w:r>
+      <w:proofErr w:type="spellEnd"/>
+      <w:r>
+        <w:rPr>
+          <w:rFonts w:ascii="Arial" w:eastAsia="Times New Roman" w:hAnsi="Arial" w:cs="Arial"/>
+          <w:color w:val="282828"/>
+          <w:sz w:val="26"/>
+          <w:szCs w:val="26"/>
+          <w:lang w:eastAsia="pl-PL"/>
+        </w:rPr>
+        <w:t>………………………..</w:t>
       </w:r>
       <w:r>
         <w:rPr>
@@ -6603,7 +6789,29 @@
           <w:szCs w:val="26"/>
           <w:lang w:eastAsia="pl-PL"/>
         </w:rPr>
-        <w:t xml:space="preserve"> ……………….</w:t>
+        <w:t xml:space="preserve"> …</w:t>
+      </w:r>
+      <w:proofErr w:type="spellStart"/>
+      <w:r>
+        <w:rPr>
+          <w:rFonts w:ascii="Arial" w:eastAsia="Times New Roman" w:hAnsi="Arial" w:cs="Arial"/>
+          <w:color w:val="282828"/>
+          <w:sz w:val="26"/>
+          <w:szCs w:val="26"/>
+          <w:lang w:eastAsia="pl-PL"/>
+        </w:rPr>
+        <w:t>pods</w:t>
+      </w:r>
+      <w:proofErr w:type="spellEnd"/>
+      <w:r>
+        <w:rPr>
+          <w:rFonts w:ascii="Arial" w:eastAsia="Times New Roman" w:hAnsi="Arial" w:cs="Arial"/>
+          <w:color w:val="282828"/>
+          <w:sz w:val="26"/>
+          <w:szCs w:val="26"/>
+          <w:lang w:eastAsia="pl-PL"/>
+        </w:rPr>
+        <w:t>…………….</w:t>
       </w:r>
       <w:proofErr w:type="spellStart"/>
       <w:r>
@@ -8518,7 +8726,29 @@
           <w:szCs w:val="26"/>
           <w:lang w:eastAsia="pl-PL"/>
         </w:rPr>
-        <w:t>…………………….</w:t>
+        <w:t>…</w:t>
+      </w:r>
+      <w:proofErr w:type="spellStart"/>
+      <w:r>
+        <w:rPr>
+          <w:rFonts w:ascii="Arial" w:eastAsia="Times New Roman" w:hAnsi="Arial" w:cs="Arial"/>
+          <w:color w:val="282828"/>
+          <w:sz w:val="26"/>
+          <w:szCs w:val="26"/>
+          <w:lang w:eastAsia="pl-PL"/>
+        </w:rPr>
+        <w:t>ground-breaking</w:t>
+      </w:r>
+      <w:proofErr w:type="spellEnd"/>
+      <w:r>
+        <w:rPr>
+          <w:rFonts w:ascii="Arial" w:eastAsia="Times New Roman" w:hAnsi="Arial" w:cs="Arial"/>
+          <w:color w:val="282828"/>
+          <w:sz w:val="26"/>
+          <w:szCs w:val="26"/>
+          <w:lang w:eastAsia="pl-PL"/>
+        </w:rPr>
+        <w:t>………………….</w:t>
       </w:r>
       <w:r>
         <w:rPr>
@@ -8823,7 +9053,29 @@
           <w:szCs w:val="26"/>
           <w:lang w:eastAsia="pl-PL"/>
         </w:rPr>
-        <w:t>……………………….</w:t>
+        <w:t>…</w:t>
+      </w:r>
+      <w:proofErr w:type="spellStart"/>
+      <w:r>
+        <w:rPr>
+          <w:rFonts w:ascii="Arial" w:eastAsia="Times New Roman" w:hAnsi="Arial" w:cs="Arial"/>
+          <w:color w:val="282828"/>
+          <w:sz w:val="26"/>
+          <w:szCs w:val="26"/>
+          <w:lang w:eastAsia="pl-PL"/>
+        </w:rPr>
+        <w:t>interwined</w:t>
+      </w:r>
+      <w:proofErr w:type="spellEnd"/>
+      <w:r>
+        <w:rPr>
+          <w:rFonts w:ascii="Arial" w:eastAsia="Times New Roman" w:hAnsi="Arial" w:cs="Arial"/>
+          <w:color w:val="282828"/>
+          <w:sz w:val="26"/>
+          <w:szCs w:val="26"/>
+          <w:lang w:eastAsia="pl-PL"/>
+        </w:rPr>
+        <w:t>…………………….</w:t>
       </w:r>
       <w:r>
         <w:rPr>
@@ -9518,7 +9770,29 @@
           <w:szCs w:val="26"/>
           <w:lang w:eastAsia="pl-PL"/>
         </w:rPr>
-        <w:t>……………</w:t>
+        <w:t>…</w:t>
+      </w:r>
+      <w:proofErr w:type="spellStart"/>
+      <w:r>
+        <w:rPr>
+          <w:rFonts w:ascii="Arial" w:eastAsia="Times New Roman" w:hAnsi="Arial" w:cs="Arial"/>
+          <w:color w:val="282828"/>
+          <w:sz w:val="26"/>
+          <w:szCs w:val="26"/>
+          <w:lang w:eastAsia="pl-PL"/>
+        </w:rPr>
+        <w:t>carriage</w:t>
+      </w:r>
+      <w:proofErr w:type="spellEnd"/>
+      <w:r>
+        <w:rPr>
+          <w:rFonts w:ascii="Arial" w:eastAsia="Times New Roman" w:hAnsi="Arial" w:cs="Arial"/>
+          <w:color w:val="282828"/>
+          <w:sz w:val="26"/>
+          <w:szCs w:val="26"/>
+          <w:lang w:eastAsia="pl-PL"/>
+        </w:rPr>
+        <w:t>…………</w:t>
       </w:r>
       <w:proofErr w:type="spellStart"/>
       <w:r>
@@ -9726,7 +10000,29 @@
           <w:szCs w:val="26"/>
           <w:lang w:eastAsia="pl-PL"/>
         </w:rPr>
-        <w:t>……………………</w:t>
+        <w:t>…</w:t>
+      </w:r>
+      <w:proofErr w:type="spellStart"/>
+      <w:r>
+        <w:rPr>
+          <w:rFonts w:ascii="Arial" w:eastAsia="Times New Roman" w:hAnsi="Arial" w:cs="Arial"/>
+          <w:color w:val="282828"/>
+          <w:sz w:val="26"/>
+          <w:szCs w:val="26"/>
+          <w:lang w:eastAsia="pl-PL"/>
+        </w:rPr>
+        <w:t>featuring</w:t>
+      </w:r>
+      <w:proofErr w:type="spellEnd"/>
+      <w:r>
+        <w:rPr>
+          <w:rFonts w:ascii="Arial" w:eastAsia="Times New Roman" w:hAnsi="Arial" w:cs="Arial"/>
+          <w:color w:val="282828"/>
+          <w:sz w:val="26"/>
+          <w:szCs w:val="26"/>
+          <w:lang w:eastAsia="pl-PL"/>
+        </w:rPr>
+        <w:t>…………………</w:t>
       </w:r>
       <w:proofErr w:type="spellStart"/>
       <w:r>
@@ -9934,7 +10230,29 @@
           <w:szCs w:val="26"/>
           <w:lang w:eastAsia="pl-PL"/>
         </w:rPr>
-        <w:t>………………….</w:t>
+        <w:t>…</w:t>
+      </w:r>
+      <w:proofErr w:type="spellStart"/>
+      <w:r>
+        <w:rPr>
+          <w:rFonts w:ascii="Arial" w:eastAsia="Times New Roman" w:hAnsi="Arial" w:cs="Arial"/>
+          <w:color w:val="282828"/>
+          <w:sz w:val="26"/>
+          <w:szCs w:val="26"/>
+          <w:lang w:eastAsia="pl-PL"/>
+        </w:rPr>
+        <w:t>roundel</w:t>
+      </w:r>
+      <w:proofErr w:type="spellEnd"/>
+      <w:r>
+        <w:rPr>
+          <w:rFonts w:ascii="Arial" w:eastAsia="Times New Roman" w:hAnsi="Arial" w:cs="Arial"/>
+          <w:color w:val="282828"/>
+          <w:sz w:val="26"/>
+          <w:szCs w:val="26"/>
+          <w:lang w:eastAsia="pl-PL"/>
+        </w:rPr>
+        <w:t>……………….</w:t>
       </w:r>
       <w:r>
         <w:rPr>
@@ -14470,7 +14788,29 @@
           <w:szCs w:val="26"/>
           <w:lang w:eastAsia="pl-PL"/>
         </w:rPr>
-        <w:t xml:space="preserve"> ………………………</w:t>
+        <w:t xml:space="preserve"> …</w:t>
+      </w:r>
+      <w:proofErr w:type="spellStart"/>
+      <w:r>
+        <w:rPr>
+          <w:rFonts w:ascii="Arial" w:eastAsia="Times New Roman" w:hAnsi="Arial" w:cs="Arial"/>
+          <w:color w:val="282828"/>
+          <w:sz w:val="26"/>
+          <w:szCs w:val="26"/>
+          <w:lang w:eastAsia="pl-PL"/>
+        </w:rPr>
+        <w:t>heritage</w:t>
+      </w:r>
+      <w:proofErr w:type="spellEnd"/>
+      <w:r>
+        <w:rPr>
+          <w:rFonts w:ascii="Arial" w:eastAsia="Times New Roman" w:hAnsi="Arial" w:cs="Arial"/>
+          <w:color w:val="282828"/>
+          <w:sz w:val="26"/>
+          <w:szCs w:val="26"/>
+          <w:lang w:eastAsia="pl-PL"/>
+        </w:rPr>
+        <w:t>……………………</w:t>
       </w:r>
       <w:r>
         <w:rPr>
@@ -14622,7 +14962,29 @@
           <w:szCs w:val="26"/>
           <w:lang w:eastAsia="pl-PL"/>
         </w:rPr>
-        <w:t xml:space="preserve"> ………………………</w:t>
+        <w:t xml:space="preserve"> …</w:t>
+      </w:r>
+      <w:proofErr w:type="spellStart"/>
+      <w:r>
+        <w:rPr>
+          <w:rFonts w:ascii="Arial" w:eastAsia="Times New Roman" w:hAnsi="Arial" w:cs="Arial"/>
+          <w:color w:val="282828"/>
+          <w:sz w:val="26"/>
+          <w:szCs w:val="26"/>
+          <w:lang w:eastAsia="pl-PL"/>
+        </w:rPr>
+        <w:t>marvels</w:t>
+      </w:r>
+      <w:proofErr w:type="spellEnd"/>
+      <w:r>
+        <w:rPr>
+          <w:rFonts w:ascii="Arial" w:eastAsia="Times New Roman" w:hAnsi="Arial" w:cs="Arial"/>
+          <w:color w:val="282828"/>
+          <w:sz w:val="26"/>
+          <w:szCs w:val="26"/>
+          <w:lang w:eastAsia="pl-PL"/>
+        </w:rPr>
+        <w:t>……………………</w:t>
       </w:r>
       <w:r>
         <w:rPr>
@@ -14907,7 +15269,29 @@
           <w:szCs w:val="26"/>
           <w:lang w:eastAsia="pl-PL"/>
         </w:rPr>
-        <w:t>……………………..</w:t>
+        <w:t>…</w:t>
+      </w:r>
+      <w:proofErr w:type="spellStart"/>
+      <w:r>
+        <w:rPr>
+          <w:rFonts w:ascii="Arial" w:eastAsia="Times New Roman" w:hAnsi="Arial" w:cs="Arial"/>
+          <w:color w:val="282828"/>
+          <w:sz w:val="26"/>
+          <w:szCs w:val="26"/>
+          <w:lang w:eastAsia="pl-PL"/>
+        </w:rPr>
+        <w:t>eateries</w:t>
+      </w:r>
+      <w:proofErr w:type="spellEnd"/>
+      <w:r>
+        <w:rPr>
+          <w:rFonts w:ascii="Arial" w:eastAsia="Times New Roman" w:hAnsi="Arial" w:cs="Arial"/>
+          <w:color w:val="282828"/>
+          <w:sz w:val="26"/>
+          <w:szCs w:val="26"/>
+          <w:lang w:eastAsia="pl-PL"/>
+        </w:rPr>
+        <w:t>…………………..</w:t>
       </w:r>
       <w:r>
         <w:rPr>
@@ -15472,7 +15856,29 @@
           <w:szCs w:val="26"/>
           <w:lang w:eastAsia="pl-PL"/>
         </w:rPr>
-        <w:t xml:space="preserve"> …………………..</w:t>
+        <w:t xml:space="preserve"> …</w:t>
+      </w:r>
+      <w:proofErr w:type="spellStart"/>
+      <w:r>
+        <w:rPr>
+          <w:rFonts w:ascii="Arial" w:eastAsia="Times New Roman" w:hAnsi="Arial" w:cs="Arial"/>
+          <w:color w:val="282828"/>
+          <w:sz w:val="26"/>
+          <w:szCs w:val="26"/>
+          <w:lang w:eastAsia="pl-PL"/>
+        </w:rPr>
+        <w:t>fortress</w:t>
+      </w:r>
+      <w:proofErr w:type="spellEnd"/>
+      <w:r>
+        <w:rPr>
+          <w:rFonts w:ascii="Arial" w:eastAsia="Times New Roman" w:hAnsi="Arial" w:cs="Arial"/>
+          <w:color w:val="282828"/>
+          <w:sz w:val="26"/>
+          <w:szCs w:val="26"/>
+          <w:lang w:eastAsia="pl-PL"/>
+        </w:rPr>
+        <w:t>………………..</w:t>
       </w:r>
       <w:r>
         <w:rPr>
@@ -15536,801 +15942,922 @@
           <w:szCs w:val="26"/>
           <w:lang w:eastAsia="pl-PL"/>
         </w:rPr>
+        <w:t>…</w:t>
+      </w:r>
+      <w:proofErr w:type="spellStart"/>
+      <w:r>
+        <w:rPr>
+          <w:rFonts w:ascii="Arial" w:eastAsia="Times New Roman" w:hAnsi="Arial" w:cs="Arial"/>
+          <w:color w:val="282828"/>
+          <w:sz w:val="26"/>
+          <w:szCs w:val="26"/>
+          <w:lang w:eastAsia="pl-PL"/>
+        </w:rPr>
+        <w:t>infamous</w:t>
+      </w:r>
+      <w:proofErr w:type="spellEnd"/>
+      <w:r>
+        <w:rPr>
+          <w:rFonts w:ascii="Arial" w:eastAsia="Times New Roman" w:hAnsi="Arial" w:cs="Arial"/>
+          <w:color w:val="282828"/>
+          <w:sz w:val="26"/>
+          <w:szCs w:val="26"/>
+          <w:lang w:eastAsia="pl-PL"/>
+        </w:rPr>
+        <w:t>……………….</w:t>
+      </w:r>
+      <w:proofErr w:type="spellStart"/>
+      <w:r>
+        <w:rPr>
+          <w:rFonts w:ascii="Arial" w:eastAsia="Times New Roman" w:hAnsi="Arial" w:cs="Arial"/>
+          <w:color w:val="282828"/>
+          <w:sz w:val="26"/>
+          <w:szCs w:val="26"/>
+          <w:lang w:eastAsia="pl-PL"/>
+        </w:rPr>
+        <w:t>prison</w:t>
+      </w:r>
+      <w:proofErr w:type="spellEnd"/>
+      <w:r>
+        <w:rPr>
+          <w:rFonts w:ascii="Arial" w:eastAsia="Times New Roman" w:hAnsi="Arial" w:cs="Arial"/>
+          <w:color w:val="282828"/>
+          <w:sz w:val="26"/>
+          <w:szCs w:val="26"/>
+          <w:lang w:eastAsia="pl-PL"/>
+        </w:rPr>
+        <w:t xml:space="preserve">. Get </w:t>
+      </w:r>
+      <w:proofErr w:type="spellStart"/>
+      <w:r>
+        <w:rPr>
+          <w:rFonts w:ascii="Arial" w:eastAsia="Times New Roman" w:hAnsi="Arial" w:cs="Arial"/>
+          <w:color w:val="282828"/>
+          <w:sz w:val="26"/>
+          <w:szCs w:val="26"/>
+          <w:lang w:eastAsia="pl-PL"/>
+        </w:rPr>
+        <w:t>up</w:t>
+      </w:r>
+      <w:proofErr w:type="spellEnd"/>
+      <w:r>
+        <w:rPr>
+          <w:rFonts w:ascii="Arial" w:eastAsia="Times New Roman" w:hAnsi="Arial" w:cs="Arial"/>
+          <w:color w:val="282828"/>
+          <w:sz w:val="26"/>
+          <w:szCs w:val="26"/>
+          <w:lang w:eastAsia="pl-PL"/>
+        </w:rPr>
+        <w:t xml:space="preserve"> </w:t>
+      </w:r>
+      <w:proofErr w:type="spellStart"/>
+      <w:r>
+        <w:rPr>
+          <w:rFonts w:ascii="Arial" w:eastAsia="Times New Roman" w:hAnsi="Arial" w:cs="Arial"/>
+          <w:color w:val="282828"/>
+          <w:sz w:val="26"/>
+          <w:szCs w:val="26"/>
+          <w:lang w:eastAsia="pl-PL"/>
+        </w:rPr>
+        <w:t>close</w:t>
+      </w:r>
+      <w:proofErr w:type="spellEnd"/>
+      <w:r>
+        <w:rPr>
+          <w:rFonts w:ascii="Arial" w:eastAsia="Times New Roman" w:hAnsi="Arial" w:cs="Arial"/>
+          <w:color w:val="282828"/>
+          <w:sz w:val="26"/>
+          <w:szCs w:val="26"/>
+          <w:lang w:eastAsia="pl-PL"/>
+        </w:rPr>
+        <w:t xml:space="preserve"> to the Crown </w:t>
+      </w:r>
+      <w:proofErr w:type="spellStart"/>
+      <w:r>
+        <w:rPr>
+          <w:rFonts w:ascii="Arial" w:eastAsia="Times New Roman" w:hAnsi="Arial" w:cs="Arial"/>
+          <w:color w:val="282828"/>
+          <w:sz w:val="26"/>
+          <w:szCs w:val="26"/>
+          <w:lang w:eastAsia="pl-PL"/>
+        </w:rPr>
+        <w:t>Jewels</w:t>
+      </w:r>
+      <w:proofErr w:type="spellEnd"/>
+      <w:r>
+        <w:rPr>
+          <w:rFonts w:ascii="Arial" w:eastAsia="Times New Roman" w:hAnsi="Arial" w:cs="Arial"/>
+          <w:color w:val="282828"/>
+          <w:sz w:val="26"/>
+          <w:szCs w:val="26"/>
+          <w:lang w:eastAsia="pl-PL"/>
+        </w:rPr>
+        <w:t xml:space="preserve"> in the </w:t>
+      </w:r>
+      <w:proofErr w:type="spellStart"/>
+      <w:r>
+        <w:rPr>
+          <w:rFonts w:ascii="Arial" w:eastAsia="Times New Roman" w:hAnsi="Arial" w:cs="Arial"/>
+          <w:color w:val="282828"/>
+          <w:sz w:val="26"/>
+          <w:szCs w:val="26"/>
+          <w:lang w:eastAsia="pl-PL"/>
+        </w:rPr>
+        <w:t>year</w:t>
+      </w:r>
+      <w:proofErr w:type="spellEnd"/>
+      <w:r>
+        <w:rPr>
+          <w:rFonts w:ascii="Arial" w:eastAsia="Times New Roman" w:hAnsi="Arial" w:cs="Arial"/>
+          <w:color w:val="282828"/>
+          <w:sz w:val="26"/>
+          <w:szCs w:val="26"/>
+          <w:lang w:eastAsia="pl-PL"/>
+        </w:rPr>
+        <w:t xml:space="preserve"> of the Platinum </w:t>
+      </w:r>
+      <w:proofErr w:type="spellStart"/>
+      <w:r>
+        <w:rPr>
+          <w:rFonts w:ascii="Arial" w:eastAsia="Times New Roman" w:hAnsi="Arial" w:cs="Arial"/>
+          <w:color w:val="282828"/>
+          <w:sz w:val="26"/>
+          <w:szCs w:val="26"/>
+          <w:lang w:eastAsia="pl-PL"/>
+        </w:rPr>
+        <w:t>Jubilee</w:t>
+      </w:r>
+      <w:proofErr w:type="spellEnd"/>
+      <w:r>
+        <w:rPr>
+          <w:rFonts w:ascii="Arial" w:eastAsia="Times New Roman" w:hAnsi="Arial" w:cs="Arial"/>
+          <w:color w:val="282828"/>
+          <w:sz w:val="26"/>
+          <w:szCs w:val="26"/>
+          <w:lang w:eastAsia="pl-PL"/>
+        </w:rPr>
+        <w:t xml:space="preserve">, </w:t>
+      </w:r>
+      <w:proofErr w:type="spellStart"/>
+      <w:r>
+        <w:rPr>
+          <w:rFonts w:ascii="Arial" w:eastAsia="Times New Roman" w:hAnsi="Arial" w:cs="Arial"/>
+          <w:color w:val="282828"/>
+          <w:sz w:val="26"/>
+          <w:szCs w:val="26"/>
+          <w:lang w:eastAsia="pl-PL"/>
+        </w:rPr>
+        <w:t>meet</w:t>
+      </w:r>
+      <w:proofErr w:type="spellEnd"/>
+      <w:r>
+        <w:rPr>
+          <w:rFonts w:ascii="Arial" w:eastAsia="Times New Roman" w:hAnsi="Arial" w:cs="Arial"/>
+          <w:color w:val="282828"/>
+          <w:sz w:val="26"/>
+          <w:szCs w:val="26"/>
+          <w:lang w:eastAsia="pl-PL"/>
+        </w:rPr>
+        <w:t xml:space="preserve"> the </w:t>
+      </w:r>
+      <w:proofErr w:type="spellStart"/>
+      <w:r>
+        <w:rPr>
+          <w:rFonts w:ascii="Arial" w:eastAsia="Times New Roman" w:hAnsi="Arial" w:cs="Arial"/>
+          <w:color w:val="282828"/>
+          <w:sz w:val="26"/>
+          <w:szCs w:val="26"/>
+          <w:lang w:eastAsia="pl-PL"/>
+        </w:rPr>
+        <w:t>leg</w:t>
+      </w:r>
+      <w:r>
+        <w:rPr>
+          <w:rFonts w:ascii="Arial" w:eastAsia="Times New Roman" w:hAnsi="Arial" w:cs="Arial"/>
+          <w:color w:val="282828"/>
+          <w:sz w:val="26"/>
+          <w:szCs w:val="26"/>
+          <w:lang w:eastAsia="pl-PL"/>
+        </w:rPr>
+        <w:t>endary</w:t>
+      </w:r>
+      <w:proofErr w:type="spellEnd"/>
+      <w:r>
+        <w:rPr>
+          <w:rFonts w:ascii="Arial" w:eastAsia="Times New Roman" w:hAnsi="Arial" w:cs="Arial"/>
+          <w:color w:val="282828"/>
+          <w:sz w:val="26"/>
+          <w:szCs w:val="26"/>
+          <w:lang w:eastAsia="pl-PL"/>
+        </w:rPr>
+        <w:t xml:space="preserve"> </w:t>
+      </w:r>
+      <w:proofErr w:type="spellStart"/>
+      <w:r>
+        <w:rPr>
+          <w:rFonts w:ascii="Arial" w:eastAsia="Times New Roman" w:hAnsi="Arial" w:cs="Arial"/>
+          <w:color w:val="282828"/>
+          <w:sz w:val="26"/>
+          <w:szCs w:val="26"/>
+          <w:lang w:eastAsia="pl-PL"/>
+        </w:rPr>
+        <w:t>Yeoman</w:t>
+      </w:r>
+      <w:proofErr w:type="spellEnd"/>
+      <w:r>
+        <w:rPr>
+          <w:rFonts w:ascii="Arial" w:eastAsia="Times New Roman" w:hAnsi="Arial" w:cs="Arial"/>
+          <w:color w:val="282828"/>
+          <w:sz w:val="26"/>
+          <w:szCs w:val="26"/>
+          <w:lang w:eastAsia="pl-PL"/>
+        </w:rPr>
+        <w:t xml:space="preserve"> </w:t>
+      </w:r>
+      <w:proofErr w:type="spellStart"/>
+      <w:r>
+        <w:rPr>
+          <w:rFonts w:ascii="Arial" w:eastAsia="Times New Roman" w:hAnsi="Arial" w:cs="Arial"/>
+          <w:color w:val="282828"/>
+          <w:sz w:val="26"/>
+          <w:szCs w:val="26"/>
+          <w:lang w:eastAsia="pl-PL"/>
+        </w:rPr>
+        <w:t>Warders</w:t>
+      </w:r>
+      <w:proofErr w:type="spellEnd"/>
+      <w:r>
+        <w:rPr>
+          <w:rFonts w:ascii="Arial" w:eastAsia="Times New Roman" w:hAnsi="Arial" w:cs="Arial"/>
+          <w:color w:val="282828"/>
+          <w:sz w:val="26"/>
+          <w:szCs w:val="26"/>
+          <w:lang w:eastAsia="pl-PL"/>
+        </w:rPr>
+        <w:t xml:space="preserve"> and …</w:t>
+      </w:r>
+      <w:proofErr w:type="spellStart"/>
+      <w:r>
+        <w:rPr>
+          <w:rFonts w:ascii="Arial" w:eastAsia="Times New Roman" w:hAnsi="Arial" w:cs="Arial"/>
+          <w:color w:val="282828"/>
+          <w:sz w:val="26"/>
+          <w:szCs w:val="26"/>
+          <w:lang w:eastAsia="pl-PL"/>
+        </w:rPr>
+        <w:t>ravens</w:t>
+      </w:r>
+      <w:proofErr w:type="spellEnd"/>
+      <w:r>
+        <w:rPr>
+          <w:rFonts w:ascii="Arial" w:eastAsia="Times New Roman" w:hAnsi="Arial" w:cs="Arial"/>
+          <w:color w:val="282828"/>
+          <w:sz w:val="26"/>
+          <w:szCs w:val="26"/>
+          <w:lang w:eastAsia="pl-PL"/>
+        </w:rPr>
+        <w:t>………………..</w:t>
+      </w:r>
+      <w:r>
+        <w:rPr>
+          <w:rFonts w:ascii="Arial" w:eastAsia="Times New Roman" w:hAnsi="Arial" w:cs="Arial"/>
+          <w:color w:val="282828"/>
+          <w:sz w:val="26"/>
+          <w:szCs w:val="26"/>
+          <w:lang w:eastAsia="pl-PL"/>
+        </w:rPr>
+        <w:t xml:space="preserve"> and </w:t>
+      </w:r>
+      <w:proofErr w:type="spellStart"/>
+      <w:r>
+        <w:rPr>
+          <w:rFonts w:ascii="Arial" w:eastAsia="Times New Roman" w:hAnsi="Arial" w:cs="Arial"/>
+          <w:color w:val="282828"/>
+          <w:sz w:val="26"/>
+          <w:szCs w:val="26"/>
+          <w:lang w:eastAsia="pl-PL"/>
+        </w:rPr>
+        <w:t>see</w:t>
+      </w:r>
+      <w:proofErr w:type="spellEnd"/>
+      <w:r>
+        <w:rPr>
+          <w:rFonts w:ascii="Arial" w:eastAsia="Times New Roman" w:hAnsi="Arial" w:cs="Arial"/>
+          <w:color w:val="282828"/>
+          <w:sz w:val="26"/>
+          <w:szCs w:val="26"/>
+          <w:lang w:eastAsia="pl-PL"/>
+        </w:rPr>
+        <w:t xml:space="preserve"> the Tower </w:t>
+      </w:r>
+      <w:proofErr w:type="spellStart"/>
+      <w:r>
+        <w:rPr>
+          <w:rFonts w:ascii="Arial" w:eastAsia="Times New Roman" w:hAnsi="Arial" w:cs="Arial"/>
+          <w:color w:val="282828"/>
+          <w:sz w:val="26"/>
+          <w:szCs w:val="26"/>
+          <w:lang w:eastAsia="pl-PL"/>
+        </w:rPr>
+        <w:t>like</w:t>
+      </w:r>
+      <w:proofErr w:type="spellEnd"/>
+      <w:r>
+        <w:rPr>
+          <w:rFonts w:ascii="Arial" w:eastAsia="Times New Roman" w:hAnsi="Arial" w:cs="Arial"/>
+          <w:color w:val="282828"/>
+          <w:sz w:val="26"/>
+          <w:szCs w:val="26"/>
+          <w:lang w:eastAsia="pl-PL"/>
+        </w:rPr>
+        <w:t xml:space="preserve"> </w:t>
+      </w:r>
+      <w:proofErr w:type="spellStart"/>
+      <w:r>
+        <w:rPr>
+          <w:rFonts w:ascii="Arial" w:eastAsia="Times New Roman" w:hAnsi="Arial" w:cs="Arial"/>
+          <w:color w:val="282828"/>
+          <w:sz w:val="26"/>
+          <w:szCs w:val="26"/>
+          <w:lang w:eastAsia="pl-PL"/>
+        </w:rPr>
+        <w:t>never</w:t>
+      </w:r>
+      <w:proofErr w:type="spellEnd"/>
+      <w:r>
+        <w:rPr>
+          <w:rFonts w:ascii="Arial" w:eastAsia="Times New Roman" w:hAnsi="Arial" w:cs="Arial"/>
+          <w:color w:val="282828"/>
+          <w:sz w:val="26"/>
+          <w:szCs w:val="26"/>
+          <w:lang w:eastAsia="pl-PL"/>
+        </w:rPr>
+        <w:t xml:space="preserve"> </w:t>
+      </w:r>
+      <w:proofErr w:type="spellStart"/>
+      <w:r>
+        <w:rPr>
+          <w:rFonts w:ascii="Arial" w:eastAsia="Times New Roman" w:hAnsi="Arial" w:cs="Arial"/>
+          <w:color w:val="282828"/>
+          <w:sz w:val="26"/>
+          <w:szCs w:val="26"/>
+          <w:lang w:eastAsia="pl-PL"/>
+        </w:rPr>
+        <w:t>before</w:t>
+      </w:r>
+      <w:proofErr w:type="spellEnd"/>
+      <w:r>
+        <w:rPr>
+          <w:rFonts w:ascii="Arial" w:eastAsia="Times New Roman" w:hAnsi="Arial" w:cs="Arial"/>
+          <w:color w:val="282828"/>
+          <w:sz w:val="26"/>
+          <w:szCs w:val="26"/>
+          <w:lang w:eastAsia="pl-PL"/>
+        </w:rPr>
+        <w:t>.</w:t>
+      </w:r>
+      <w:r>
+        <w:rPr>
+          <w:rFonts w:ascii="Arial" w:eastAsia="Times New Roman" w:hAnsi="Arial" w:cs="Arial"/>
+          <w:color w:val="282828"/>
+          <w:sz w:val="26"/>
+          <w:szCs w:val="26"/>
+          <w:lang w:eastAsia="pl-PL"/>
+        </w:rPr>
+        <w:br/>
+      </w:r>
+      <w:r>
+        <w:rPr>
+          <w:rFonts w:ascii="Arial" w:eastAsia="Times New Roman" w:hAnsi="Arial" w:cs="Arial"/>
+          <w:color w:val="282828"/>
+          <w:sz w:val="26"/>
+          <w:szCs w:val="26"/>
+          <w:lang w:eastAsia="pl-PL"/>
+        </w:rPr>
+        <w:br/>
+      </w:r>
+      <w:proofErr w:type="spellStart"/>
+      <w:r>
+        <w:rPr>
+          <w:rFonts w:ascii="Arial" w:eastAsia="Times New Roman" w:hAnsi="Arial" w:cs="Arial"/>
+          <w:color w:val="282828"/>
+          <w:sz w:val="26"/>
+          <w:szCs w:val="26"/>
+          <w:lang w:eastAsia="pl-PL"/>
+        </w:rPr>
+        <w:t>Come</w:t>
+      </w:r>
+      <w:proofErr w:type="spellEnd"/>
+      <w:r>
+        <w:rPr>
+          <w:rFonts w:ascii="Arial" w:eastAsia="Times New Roman" w:hAnsi="Arial" w:cs="Arial"/>
+          <w:color w:val="282828"/>
+          <w:sz w:val="26"/>
+          <w:szCs w:val="26"/>
+          <w:lang w:eastAsia="pl-PL"/>
+        </w:rPr>
+        <w:t xml:space="preserve"> and </w:t>
+      </w:r>
+      <w:proofErr w:type="spellStart"/>
+      <w:r>
+        <w:rPr>
+          <w:rFonts w:ascii="Arial" w:eastAsia="Times New Roman" w:hAnsi="Arial" w:cs="Arial"/>
+          <w:color w:val="282828"/>
+          <w:sz w:val="26"/>
+          <w:szCs w:val="26"/>
+          <w:lang w:eastAsia="pl-PL"/>
+        </w:rPr>
+        <w:t>celebrate</w:t>
+      </w:r>
+      <w:proofErr w:type="spellEnd"/>
+      <w:r>
+        <w:rPr>
+          <w:rFonts w:ascii="Arial" w:eastAsia="Times New Roman" w:hAnsi="Arial" w:cs="Arial"/>
+          <w:color w:val="282828"/>
+          <w:sz w:val="26"/>
+          <w:szCs w:val="26"/>
+          <w:lang w:eastAsia="pl-PL"/>
+        </w:rPr>
+        <w:t xml:space="preserve"> the Platinum </w:t>
+      </w:r>
+      <w:proofErr w:type="spellStart"/>
+      <w:r>
+        <w:rPr>
+          <w:rFonts w:ascii="Arial" w:eastAsia="Times New Roman" w:hAnsi="Arial" w:cs="Arial"/>
+          <w:color w:val="282828"/>
+          <w:sz w:val="26"/>
+          <w:szCs w:val="26"/>
+          <w:lang w:eastAsia="pl-PL"/>
+        </w:rPr>
+        <w:t>Jubilee</w:t>
+      </w:r>
+      <w:proofErr w:type="spellEnd"/>
+      <w:r>
+        <w:rPr>
+          <w:rFonts w:ascii="Arial" w:eastAsia="Times New Roman" w:hAnsi="Arial" w:cs="Arial"/>
+          <w:color w:val="282828"/>
+          <w:sz w:val="26"/>
+          <w:szCs w:val="26"/>
+          <w:lang w:eastAsia="pl-PL"/>
+        </w:rPr>
+        <w:t xml:space="preserve"> of Her Majesty The </w:t>
+      </w:r>
+      <w:proofErr w:type="spellStart"/>
+      <w:r>
+        <w:rPr>
+          <w:rFonts w:ascii="Arial" w:eastAsia="Times New Roman" w:hAnsi="Arial" w:cs="Arial"/>
+          <w:color w:val="282828"/>
+          <w:sz w:val="26"/>
+          <w:szCs w:val="26"/>
+          <w:lang w:eastAsia="pl-PL"/>
+        </w:rPr>
+        <w:t>Queen</w:t>
+      </w:r>
+      <w:proofErr w:type="spellEnd"/>
+      <w:r>
+        <w:rPr>
+          <w:rFonts w:ascii="Arial" w:eastAsia="Times New Roman" w:hAnsi="Arial" w:cs="Arial"/>
+          <w:color w:val="282828"/>
+          <w:sz w:val="26"/>
+          <w:szCs w:val="26"/>
+          <w:lang w:eastAsia="pl-PL"/>
+        </w:rPr>
+        <w:t xml:space="preserve"> </w:t>
+      </w:r>
+      <w:proofErr w:type="spellStart"/>
+      <w:r>
+        <w:rPr>
+          <w:rFonts w:ascii="Arial" w:eastAsia="Times New Roman" w:hAnsi="Arial" w:cs="Arial"/>
+          <w:color w:val="282828"/>
+          <w:sz w:val="26"/>
+          <w:szCs w:val="26"/>
+          <w:lang w:eastAsia="pl-PL"/>
+        </w:rPr>
+        <w:t>at</w:t>
+      </w:r>
+      <w:proofErr w:type="spellEnd"/>
+      <w:r>
+        <w:rPr>
+          <w:rFonts w:ascii="Arial" w:eastAsia="Times New Roman" w:hAnsi="Arial" w:cs="Arial"/>
+          <w:color w:val="282828"/>
+          <w:sz w:val="26"/>
+          <w:szCs w:val="26"/>
+          <w:lang w:eastAsia="pl-PL"/>
+        </w:rPr>
+        <w:t xml:space="preserve"> the Tower of London, </w:t>
+      </w:r>
+      <w:proofErr w:type="spellStart"/>
+      <w:r>
+        <w:rPr>
+          <w:rFonts w:ascii="Arial" w:eastAsia="Times New Roman" w:hAnsi="Arial" w:cs="Arial"/>
+          <w:color w:val="282828"/>
+          <w:sz w:val="26"/>
+          <w:szCs w:val="26"/>
+          <w:lang w:eastAsia="pl-PL"/>
+        </w:rPr>
+        <w:t>where</w:t>
+      </w:r>
+      <w:proofErr w:type="spellEnd"/>
+      <w:r>
+        <w:rPr>
+          <w:rFonts w:ascii="Arial" w:eastAsia="Times New Roman" w:hAnsi="Arial" w:cs="Arial"/>
+          <w:color w:val="282828"/>
+          <w:sz w:val="26"/>
+          <w:szCs w:val="26"/>
+          <w:lang w:eastAsia="pl-PL"/>
+        </w:rPr>
+        <w:t xml:space="preserve"> a </w:t>
+      </w:r>
+      <w:proofErr w:type="spellStart"/>
+      <w:r>
+        <w:rPr>
+          <w:rFonts w:ascii="Arial" w:eastAsia="Times New Roman" w:hAnsi="Arial" w:cs="Arial"/>
+          <w:color w:val="282828"/>
+          <w:sz w:val="26"/>
+          <w:szCs w:val="26"/>
+          <w:lang w:eastAsia="pl-PL"/>
+        </w:rPr>
+        <w:t>spectacular</w:t>
+      </w:r>
+      <w:proofErr w:type="spellEnd"/>
+      <w:r>
+        <w:rPr>
+          <w:rFonts w:ascii="Arial" w:eastAsia="Times New Roman" w:hAnsi="Arial" w:cs="Arial"/>
+          <w:color w:val="282828"/>
+          <w:sz w:val="26"/>
+          <w:szCs w:val="26"/>
+          <w:lang w:eastAsia="pl-PL"/>
+        </w:rPr>
+        <w:t xml:space="preserve">, </w:t>
+      </w:r>
+      <w:proofErr w:type="spellStart"/>
+      <w:r>
+        <w:rPr>
+          <w:rFonts w:ascii="Arial" w:eastAsia="Times New Roman" w:hAnsi="Arial" w:cs="Arial"/>
+          <w:color w:val="282828"/>
+          <w:sz w:val="26"/>
+          <w:szCs w:val="26"/>
+          <w:lang w:eastAsia="pl-PL"/>
+        </w:rPr>
+        <w:t>colourful</w:t>
+      </w:r>
+      <w:proofErr w:type="spellEnd"/>
+      <w:r>
+        <w:rPr>
+          <w:rFonts w:ascii="Arial" w:eastAsia="Times New Roman" w:hAnsi="Arial" w:cs="Arial"/>
+          <w:color w:val="282828"/>
+          <w:sz w:val="26"/>
+          <w:szCs w:val="26"/>
+          <w:lang w:eastAsia="pl-PL"/>
+        </w:rPr>
+        <w:t xml:space="preserve">, </w:t>
+      </w:r>
+      <w:proofErr w:type="spellStart"/>
+      <w:r>
+        <w:rPr>
+          <w:rFonts w:ascii="Arial" w:eastAsia="Times New Roman" w:hAnsi="Arial" w:cs="Arial"/>
+          <w:color w:val="282828"/>
+          <w:sz w:val="26"/>
+          <w:szCs w:val="26"/>
+          <w:lang w:eastAsia="pl-PL"/>
+        </w:rPr>
+        <w:t>vibrant</w:t>
+      </w:r>
+      <w:proofErr w:type="spellEnd"/>
+      <w:r>
+        <w:rPr>
+          <w:rFonts w:ascii="Arial" w:eastAsia="Times New Roman" w:hAnsi="Arial" w:cs="Arial"/>
+          <w:color w:val="282828"/>
+          <w:sz w:val="26"/>
+          <w:szCs w:val="26"/>
+          <w:lang w:eastAsia="pl-PL"/>
+        </w:rPr>
+        <w:t xml:space="preserve"> field of </w:t>
+      </w:r>
+      <w:proofErr w:type="spellStart"/>
+      <w:r>
+        <w:rPr>
+          <w:rFonts w:ascii="Arial" w:eastAsia="Times New Roman" w:hAnsi="Arial" w:cs="Arial"/>
+          <w:color w:val="282828"/>
+          <w:sz w:val="26"/>
+          <w:szCs w:val="26"/>
+          <w:lang w:eastAsia="pl-PL"/>
+        </w:rPr>
+        <w:t>flowers</w:t>
+      </w:r>
+      <w:proofErr w:type="spellEnd"/>
+      <w:r>
+        <w:rPr>
+          <w:rFonts w:ascii="Arial" w:eastAsia="Times New Roman" w:hAnsi="Arial" w:cs="Arial"/>
+          <w:color w:val="282828"/>
+          <w:sz w:val="26"/>
+          <w:szCs w:val="26"/>
+          <w:lang w:eastAsia="pl-PL"/>
+        </w:rPr>
+        <w:t xml:space="preserve"> </w:t>
+      </w:r>
+      <w:proofErr w:type="spellStart"/>
+      <w:r>
+        <w:rPr>
+          <w:rFonts w:ascii="Arial" w:eastAsia="Times New Roman" w:hAnsi="Arial" w:cs="Arial"/>
+          <w:color w:val="282828"/>
+          <w:sz w:val="26"/>
+          <w:szCs w:val="26"/>
+          <w:lang w:eastAsia="pl-PL"/>
+        </w:rPr>
+        <w:t>will</w:t>
+      </w:r>
+      <w:proofErr w:type="spellEnd"/>
+      <w:r>
+        <w:rPr>
+          <w:rFonts w:ascii="Arial" w:eastAsia="Times New Roman" w:hAnsi="Arial" w:cs="Arial"/>
+          <w:color w:val="282828"/>
+          <w:sz w:val="26"/>
+          <w:szCs w:val="26"/>
+          <w:lang w:eastAsia="pl-PL"/>
+        </w:rPr>
+        <w:t xml:space="preserve"> </w:t>
+      </w:r>
+      <w:proofErr w:type="spellStart"/>
+      <w:r>
+        <w:rPr>
+          <w:rFonts w:ascii="Arial" w:eastAsia="Times New Roman" w:hAnsi="Arial" w:cs="Arial"/>
+          <w:color w:val="282828"/>
+          <w:sz w:val="26"/>
+          <w:szCs w:val="26"/>
+          <w:lang w:eastAsia="pl-PL"/>
+        </w:rPr>
+        <w:t>fil</w:t>
+      </w:r>
+      <w:r>
+        <w:rPr>
+          <w:rFonts w:ascii="Arial" w:eastAsia="Times New Roman" w:hAnsi="Arial" w:cs="Arial"/>
+          <w:color w:val="282828"/>
+          <w:sz w:val="26"/>
+          <w:szCs w:val="26"/>
+          <w:lang w:eastAsia="pl-PL"/>
+        </w:rPr>
+        <w:t>l</w:t>
+      </w:r>
+      <w:proofErr w:type="spellEnd"/>
+      <w:r>
+        <w:rPr>
+          <w:rFonts w:ascii="Arial" w:eastAsia="Times New Roman" w:hAnsi="Arial" w:cs="Arial"/>
+          <w:color w:val="282828"/>
+          <w:sz w:val="26"/>
+          <w:szCs w:val="26"/>
+          <w:lang w:eastAsia="pl-PL"/>
+        </w:rPr>
+        <w:t xml:space="preserve"> and </w:t>
+      </w:r>
+      <w:proofErr w:type="spellStart"/>
+      <w:r>
+        <w:rPr>
+          <w:rFonts w:ascii="Arial" w:eastAsia="Times New Roman" w:hAnsi="Arial" w:cs="Arial"/>
+          <w:color w:val="282828"/>
+          <w:sz w:val="26"/>
+          <w:szCs w:val="26"/>
+          <w:lang w:eastAsia="pl-PL"/>
+        </w:rPr>
+        <w:t>transform</w:t>
+      </w:r>
+      <w:proofErr w:type="spellEnd"/>
+      <w:r>
+        <w:rPr>
+          <w:rFonts w:ascii="Arial" w:eastAsia="Times New Roman" w:hAnsi="Arial" w:cs="Arial"/>
+          <w:color w:val="282828"/>
+          <w:sz w:val="26"/>
+          <w:szCs w:val="26"/>
+          <w:lang w:eastAsia="pl-PL"/>
+        </w:rPr>
+        <w:t xml:space="preserve"> the </w:t>
+      </w:r>
+      <w:proofErr w:type="spellStart"/>
+      <w:r>
+        <w:rPr>
+          <w:rFonts w:ascii="Arial" w:eastAsia="Times New Roman" w:hAnsi="Arial" w:cs="Arial"/>
+          <w:color w:val="282828"/>
+          <w:sz w:val="26"/>
+          <w:szCs w:val="26"/>
+          <w:lang w:eastAsia="pl-PL"/>
+        </w:rPr>
+        <w:t>Tower's</w:t>
+      </w:r>
+      <w:proofErr w:type="spellEnd"/>
+      <w:r>
+        <w:rPr>
+          <w:rFonts w:ascii="Arial" w:eastAsia="Times New Roman" w:hAnsi="Arial" w:cs="Arial"/>
+          <w:color w:val="282828"/>
+          <w:sz w:val="26"/>
+          <w:szCs w:val="26"/>
+          <w:lang w:eastAsia="pl-PL"/>
+        </w:rPr>
+        <w:t xml:space="preserve"> …</w:t>
+      </w:r>
+      <w:proofErr w:type="spellStart"/>
+      <w:r>
+        <w:rPr>
+          <w:rFonts w:ascii="Arial" w:eastAsia="Times New Roman" w:hAnsi="Arial" w:cs="Arial"/>
+          <w:color w:val="282828"/>
+          <w:sz w:val="26"/>
+          <w:szCs w:val="26"/>
+          <w:lang w:eastAsia="pl-PL"/>
+        </w:rPr>
+        <w:t>moat</w:t>
+      </w:r>
+      <w:proofErr w:type="spellEnd"/>
+      <w:r>
+        <w:rPr>
+          <w:rFonts w:ascii="Arial" w:eastAsia="Times New Roman" w:hAnsi="Arial" w:cs="Arial"/>
+          <w:color w:val="282828"/>
+          <w:sz w:val="26"/>
+          <w:szCs w:val="26"/>
+          <w:lang w:eastAsia="pl-PL"/>
+        </w:rPr>
+        <w:t>…………….</w:t>
+      </w:r>
+      <w:r>
+        <w:rPr>
+          <w:rFonts w:ascii="Arial" w:eastAsia="Times New Roman" w:hAnsi="Arial" w:cs="Arial"/>
+          <w:color w:val="282828"/>
+          <w:sz w:val="26"/>
+          <w:szCs w:val="26"/>
+          <w:lang w:eastAsia="pl-PL"/>
+        </w:rPr>
+        <w:t xml:space="preserve"> with </w:t>
+      </w:r>
+      <w:proofErr w:type="spellStart"/>
+      <w:r>
+        <w:rPr>
+          <w:rFonts w:ascii="Arial" w:eastAsia="Times New Roman" w:hAnsi="Arial" w:cs="Arial"/>
+          <w:color w:val="282828"/>
+          <w:sz w:val="26"/>
+          <w:szCs w:val="26"/>
+          <w:lang w:eastAsia="pl-PL"/>
+        </w:rPr>
+        <w:t>Superbloom</w:t>
+      </w:r>
+      <w:proofErr w:type="spellEnd"/>
+      <w:r>
+        <w:rPr>
+          <w:rFonts w:ascii="Arial" w:eastAsia="Times New Roman" w:hAnsi="Arial" w:cs="Arial"/>
+          <w:color w:val="282828"/>
+          <w:sz w:val="26"/>
+          <w:szCs w:val="26"/>
+          <w:lang w:eastAsia="pl-PL"/>
+        </w:rPr>
+        <w:t xml:space="preserve">. From </w:t>
+      </w:r>
+      <w:proofErr w:type="spellStart"/>
+      <w:r>
+        <w:rPr>
+          <w:rFonts w:ascii="Arial" w:eastAsia="Times New Roman" w:hAnsi="Arial" w:cs="Arial"/>
+          <w:color w:val="282828"/>
+          <w:sz w:val="26"/>
+          <w:szCs w:val="26"/>
+          <w:lang w:eastAsia="pl-PL"/>
+        </w:rPr>
+        <w:t>June</w:t>
+      </w:r>
+      <w:proofErr w:type="spellEnd"/>
+      <w:r>
+        <w:rPr>
+          <w:rFonts w:ascii="Arial" w:eastAsia="Times New Roman" w:hAnsi="Arial" w:cs="Arial"/>
+          <w:color w:val="282828"/>
+          <w:sz w:val="26"/>
+          <w:szCs w:val="26"/>
+          <w:lang w:eastAsia="pl-PL"/>
+        </w:rPr>
+        <w:t xml:space="preserve"> </w:t>
+      </w:r>
+      <w:r>
+        <w:rPr>
+          <w:rFonts w:ascii="Arial" w:eastAsia="Times New Roman" w:hAnsi="Arial" w:cs="Arial"/>
+          <w:color w:val="282828"/>
+          <w:sz w:val="26"/>
+          <w:szCs w:val="26"/>
+          <w:lang w:eastAsia="pl-PL"/>
+        </w:rPr>
+        <w:t xml:space="preserve">to </w:t>
+      </w:r>
+      <w:proofErr w:type="spellStart"/>
+      <w:r>
+        <w:rPr>
+          <w:rFonts w:ascii="Arial" w:eastAsia="Times New Roman" w:hAnsi="Arial" w:cs="Arial"/>
+          <w:color w:val="282828"/>
+          <w:sz w:val="26"/>
+          <w:szCs w:val="26"/>
+          <w:lang w:eastAsia="pl-PL"/>
+        </w:rPr>
+        <w:t>September</w:t>
+      </w:r>
+      <w:proofErr w:type="spellEnd"/>
+      <w:r>
+        <w:rPr>
+          <w:rFonts w:ascii="Arial" w:eastAsia="Times New Roman" w:hAnsi="Arial" w:cs="Arial"/>
+          <w:color w:val="282828"/>
+          <w:sz w:val="26"/>
+          <w:szCs w:val="26"/>
+          <w:lang w:eastAsia="pl-PL"/>
+        </w:rPr>
+        <w:t>, the flower …</w:t>
+      </w:r>
+      <w:r>
+        <w:rPr>
+          <w:rFonts w:ascii="Arial" w:eastAsia="Times New Roman" w:hAnsi="Arial" w:cs="Arial"/>
+          <w:color w:val="282828"/>
+          <w:sz w:val="26"/>
+          <w:szCs w:val="26"/>
+          <w:lang w:eastAsia="pl-PL"/>
+        </w:rPr>
+        <w:t>display</w:t>
+      </w:r>
+      <w:r>
+        <w:rPr>
+          <w:rFonts w:ascii="Arial" w:eastAsia="Times New Roman" w:hAnsi="Arial" w:cs="Arial"/>
+          <w:color w:val="282828"/>
+          <w:sz w:val="26"/>
+          <w:szCs w:val="26"/>
+          <w:lang w:eastAsia="pl-PL"/>
+        </w:rPr>
+        <w:t xml:space="preserve">……………….. </w:t>
+      </w:r>
+      <w:proofErr w:type="spellStart"/>
+      <w:r>
+        <w:rPr>
+          <w:rFonts w:ascii="Arial" w:eastAsia="Times New Roman" w:hAnsi="Arial" w:cs="Arial"/>
+          <w:color w:val="282828"/>
+          <w:sz w:val="26"/>
+          <w:szCs w:val="26"/>
+          <w:lang w:eastAsia="pl-PL"/>
+        </w:rPr>
+        <w:t>will</w:t>
+      </w:r>
+      <w:proofErr w:type="spellEnd"/>
+      <w:r>
+        <w:rPr>
+          <w:rFonts w:ascii="Arial" w:eastAsia="Times New Roman" w:hAnsi="Arial" w:cs="Arial"/>
+          <w:color w:val="282828"/>
+          <w:sz w:val="26"/>
+          <w:szCs w:val="26"/>
+          <w:lang w:eastAsia="pl-PL"/>
+        </w:rPr>
+        <w:t xml:space="preserve"> …</w:t>
+      </w:r>
+      <w:proofErr w:type="spellStart"/>
+      <w:r>
+        <w:rPr>
+          <w:rFonts w:ascii="Arial" w:eastAsia="Times New Roman" w:hAnsi="Arial" w:cs="Arial"/>
+          <w:color w:val="282828"/>
+          <w:sz w:val="26"/>
+          <w:szCs w:val="26"/>
+          <w:lang w:eastAsia="pl-PL"/>
+        </w:rPr>
+        <w:t>ev</w:t>
+      </w:r>
+      <w:bookmarkStart w:id="0" w:name="_GoBack"/>
+      <w:bookmarkEnd w:id="0"/>
+      <w:r>
+        <w:rPr>
+          <w:rFonts w:ascii="Arial" w:eastAsia="Times New Roman" w:hAnsi="Arial" w:cs="Arial"/>
+          <w:color w:val="282828"/>
+          <w:sz w:val="26"/>
+          <w:szCs w:val="26"/>
+          <w:lang w:eastAsia="pl-PL"/>
+        </w:rPr>
+        <w:t>olve</w:t>
+      </w:r>
+      <w:proofErr w:type="spellEnd"/>
+      <w:r>
+        <w:rPr>
+          <w:rFonts w:ascii="Arial" w:eastAsia="Times New Roman" w:hAnsi="Arial" w:cs="Arial"/>
+          <w:color w:val="282828"/>
+          <w:sz w:val="26"/>
+          <w:szCs w:val="26"/>
+          <w:lang w:eastAsia="pl-PL"/>
+        </w:rPr>
         <w:t>………………….</w:t>
       </w:r>
-      <w:proofErr w:type="spellStart"/>
-      <w:r>
-        <w:rPr>
-          <w:rFonts w:ascii="Arial" w:eastAsia="Times New Roman" w:hAnsi="Arial" w:cs="Arial"/>
-          <w:color w:val="282828"/>
-          <w:sz w:val="26"/>
-          <w:szCs w:val="26"/>
-          <w:lang w:eastAsia="pl-PL"/>
-        </w:rPr>
-        <w:t>prison</w:t>
-      </w:r>
-      <w:proofErr w:type="spellEnd"/>
-      <w:r>
-        <w:rPr>
-          <w:rFonts w:ascii="Arial" w:eastAsia="Times New Roman" w:hAnsi="Arial" w:cs="Arial"/>
-          <w:color w:val="282828"/>
-          <w:sz w:val="26"/>
-          <w:szCs w:val="26"/>
-          <w:lang w:eastAsia="pl-PL"/>
-        </w:rPr>
-        <w:t xml:space="preserve">. Get </w:t>
-      </w:r>
-      <w:proofErr w:type="spellStart"/>
-      <w:r>
-        <w:rPr>
-          <w:rFonts w:ascii="Arial" w:eastAsia="Times New Roman" w:hAnsi="Arial" w:cs="Arial"/>
-          <w:color w:val="282828"/>
-          <w:sz w:val="26"/>
-          <w:szCs w:val="26"/>
-          <w:lang w:eastAsia="pl-PL"/>
-        </w:rPr>
-        <w:t>up</w:t>
-      </w:r>
-      <w:proofErr w:type="spellEnd"/>
-      <w:r>
-        <w:rPr>
-          <w:rFonts w:ascii="Arial" w:eastAsia="Times New Roman" w:hAnsi="Arial" w:cs="Arial"/>
-          <w:color w:val="282828"/>
-          <w:sz w:val="26"/>
-          <w:szCs w:val="26"/>
-          <w:lang w:eastAsia="pl-PL"/>
-        </w:rPr>
-        <w:t xml:space="preserve"> </w:t>
-      </w:r>
-      <w:proofErr w:type="spellStart"/>
-      <w:r>
-        <w:rPr>
-          <w:rFonts w:ascii="Arial" w:eastAsia="Times New Roman" w:hAnsi="Arial" w:cs="Arial"/>
-          <w:color w:val="282828"/>
-          <w:sz w:val="26"/>
-          <w:szCs w:val="26"/>
-          <w:lang w:eastAsia="pl-PL"/>
-        </w:rPr>
-        <w:t>close</w:t>
-      </w:r>
-      <w:proofErr w:type="spellEnd"/>
-      <w:r>
-        <w:rPr>
-          <w:rFonts w:ascii="Arial" w:eastAsia="Times New Roman" w:hAnsi="Arial" w:cs="Arial"/>
-          <w:color w:val="282828"/>
-          <w:sz w:val="26"/>
-          <w:szCs w:val="26"/>
-          <w:lang w:eastAsia="pl-PL"/>
-        </w:rPr>
-        <w:t xml:space="preserve"> to the Crown </w:t>
-      </w:r>
-      <w:proofErr w:type="spellStart"/>
-      <w:r>
-        <w:rPr>
-          <w:rFonts w:ascii="Arial" w:eastAsia="Times New Roman" w:hAnsi="Arial" w:cs="Arial"/>
-          <w:color w:val="282828"/>
-          <w:sz w:val="26"/>
-          <w:szCs w:val="26"/>
-          <w:lang w:eastAsia="pl-PL"/>
-        </w:rPr>
-        <w:t>Jewels</w:t>
-      </w:r>
-      <w:proofErr w:type="spellEnd"/>
-      <w:r>
-        <w:rPr>
-          <w:rFonts w:ascii="Arial" w:eastAsia="Times New Roman" w:hAnsi="Arial" w:cs="Arial"/>
-          <w:color w:val="282828"/>
-          <w:sz w:val="26"/>
-          <w:szCs w:val="26"/>
-          <w:lang w:eastAsia="pl-PL"/>
-        </w:rPr>
-        <w:t xml:space="preserve"> in the </w:t>
-      </w:r>
-      <w:proofErr w:type="spellStart"/>
-      <w:r>
-        <w:rPr>
-          <w:rFonts w:ascii="Arial" w:eastAsia="Times New Roman" w:hAnsi="Arial" w:cs="Arial"/>
-          <w:color w:val="282828"/>
-          <w:sz w:val="26"/>
-          <w:szCs w:val="26"/>
-          <w:lang w:eastAsia="pl-PL"/>
-        </w:rPr>
-        <w:t>year</w:t>
-      </w:r>
-      <w:proofErr w:type="spellEnd"/>
-      <w:r>
-        <w:rPr>
-          <w:rFonts w:ascii="Arial" w:eastAsia="Times New Roman" w:hAnsi="Arial" w:cs="Arial"/>
-          <w:color w:val="282828"/>
-          <w:sz w:val="26"/>
-          <w:szCs w:val="26"/>
-          <w:lang w:eastAsia="pl-PL"/>
-        </w:rPr>
-        <w:t xml:space="preserve"> of the Platinum </w:t>
-      </w:r>
-      <w:proofErr w:type="spellStart"/>
-      <w:r>
-        <w:rPr>
-          <w:rFonts w:ascii="Arial" w:eastAsia="Times New Roman" w:hAnsi="Arial" w:cs="Arial"/>
-          <w:color w:val="282828"/>
-          <w:sz w:val="26"/>
-          <w:szCs w:val="26"/>
-          <w:lang w:eastAsia="pl-PL"/>
-        </w:rPr>
-        <w:t>Jubilee</w:t>
-      </w:r>
-      <w:proofErr w:type="spellEnd"/>
-      <w:r>
-        <w:rPr>
-          <w:rFonts w:ascii="Arial" w:eastAsia="Times New Roman" w:hAnsi="Arial" w:cs="Arial"/>
-          <w:color w:val="282828"/>
-          <w:sz w:val="26"/>
-          <w:szCs w:val="26"/>
-          <w:lang w:eastAsia="pl-PL"/>
-        </w:rPr>
-        <w:t xml:space="preserve">, </w:t>
-      </w:r>
-      <w:proofErr w:type="spellStart"/>
-      <w:r>
-        <w:rPr>
-          <w:rFonts w:ascii="Arial" w:eastAsia="Times New Roman" w:hAnsi="Arial" w:cs="Arial"/>
-          <w:color w:val="282828"/>
-          <w:sz w:val="26"/>
-          <w:szCs w:val="26"/>
-          <w:lang w:eastAsia="pl-PL"/>
-        </w:rPr>
-        <w:t>meet</w:t>
-      </w:r>
-      <w:proofErr w:type="spellEnd"/>
-      <w:r>
-        <w:rPr>
-          <w:rFonts w:ascii="Arial" w:eastAsia="Times New Roman" w:hAnsi="Arial" w:cs="Arial"/>
-          <w:color w:val="282828"/>
-          <w:sz w:val="26"/>
-          <w:szCs w:val="26"/>
-          <w:lang w:eastAsia="pl-PL"/>
-        </w:rPr>
-        <w:t xml:space="preserve"> the </w:t>
-      </w:r>
-      <w:proofErr w:type="spellStart"/>
-      <w:r>
-        <w:rPr>
-          <w:rFonts w:ascii="Arial" w:eastAsia="Times New Roman" w:hAnsi="Arial" w:cs="Arial"/>
-          <w:color w:val="282828"/>
-          <w:sz w:val="26"/>
-          <w:szCs w:val="26"/>
-          <w:lang w:eastAsia="pl-PL"/>
-        </w:rPr>
-        <w:t>leg</w:t>
-      </w:r>
-      <w:r>
-        <w:rPr>
-          <w:rFonts w:ascii="Arial" w:eastAsia="Times New Roman" w:hAnsi="Arial" w:cs="Arial"/>
-          <w:color w:val="282828"/>
-          <w:sz w:val="26"/>
-          <w:szCs w:val="26"/>
-          <w:lang w:eastAsia="pl-PL"/>
-        </w:rPr>
-        <w:t>endary</w:t>
-      </w:r>
-      <w:proofErr w:type="spellEnd"/>
-      <w:r>
-        <w:rPr>
-          <w:rFonts w:ascii="Arial" w:eastAsia="Times New Roman" w:hAnsi="Arial" w:cs="Arial"/>
-          <w:color w:val="282828"/>
-          <w:sz w:val="26"/>
-          <w:szCs w:val="26"/>
-          <w:lang w:eastAsia="pl-PL"/>
-        </w:rPr>
-        <w:t xml:space="preserve"> </w:t>
-      </w:r>
-      <w:proofErr w:type="spellStart"/>
-      <w:r>
-        <w:rPr>
-          <w:rFonts w:ascii="Arial" w:eastAsia="Times New Roman" w:hAnsi="Arial" w:cs="Arial"/>
-          <w:color w:val="282828"/>
-          <w:sz w:val="26"/>
-          <w:szCs w:val="26"/>
-          <w:lang w:eastAsia="pl-PL"/>
-        </w:rPr>
-        <w:t>Yeoman</w:t>
-      </w:r>
-      <w:proofErr w:type="spellEnd"/>
-      <w:r>
-        <w:rPr>
-          <w:rFonts w:ascii="Arial" w:eastAsia="Times New Roman" w:hAnsi="Arial" w:cs="Arial"/>
-          <w:color w:val="282828"/>
-          <w:sz w:val="26"/>
-          <w:szCs w:val="26"/>
-          <w:lang w:eastAsia="pl-PL"/>
-        </w:rPr>
-        <w:t xml:space="preserve"> </w:t>
-      </w:r>
-      <w:proofErr w:type="spellStart"/>
-      <w:r>
-        <w:rPr>
-          <w:rFonts w:ascii="Arial" w:eastAsia="Times New Roman" w:hAnsi="Arial" w:cs="Arial"/>
-          <w:color w:val="282828"/>
-          <w:sz w:val="26"/>
-          <w:szCs w:val="26"/>
-          <w:lang w:eastAsia="pl-PL"/>
-        </w:rPr>
-        <w:t>Warders</w:t>
-      </w:r>
-      <w:proofErr w:type="spellEnd"/>
-      <w:r>
-        <w:rPr>
-          <w:rFonts w:ascii="Arial" w:eastAsia="Times New Roman" w:hAnsi="Arial" w:cs="Arial"/>
-          <w:color w:val="282828"/>
-          <w:sz w:val="26"/>
-          <w:szCs w:val="26"/>
-          <w:lang w:eastAsia="pl-PL"/>
-        </w:rPr>
-        <w:t xml:space="preserve"> and …………………..</w:t>
-      </w:r>
-      <w:r>
-        <w:rPr>
-          <w:rFonts w:ascii="Arial" w:eastAsia="Times New Roman" w:hAnsi="Arial" w:cs="Arial"/>
-          <w:color w:val="282828"/>
-          <w:sz w:val="26"/>
-          <w:szCs w:val="26"/>
-          <w:lang w:eastAsia="pl-PL"/>
-        </w:rPr>
-        <w:t xml:space="preserve"> and </w:t>
-      </w:r>
-      <w:proofErr w:type="spellStart"/>
-      <w:r>
-        <w:rPr>
-          <w:rFonts w:ascii="Arial" w:eastAsia="Times New Roman" w:hAnsi="Arial" w:cs="Arial"/>
-          <w:color w:val="282828"/>
-          <w:sz w:val="26"/>
-          <w:szCs w:val="26"/>
-          <w:lang w:eastAsia="pl-PL"/>
-        </w:rPr>
-        <w:t>see</w:t>
-      </w:r>
-      <w:proofErr w:type="spellEnd"/>
-      <w:r>
-        <w:rPr>
-          <w:rFonts w:ascii="Arial" w:eastAsia="Times New Roman" w:hAnsi="Arial" w:cs="Arial"/>
-          <w:color w:val="282828"/>
-          <w:sz w:val="26"/>
-          <w:szCs w:val="26"/>
-          <w:lang w:eastAsia="pl-PL"/>
-        </w:rPr>
-        <w:t xml:space="preserve"> the Tower </w:t>
-      </w:r>
-      <w:proofErr w:type="spellStart"/>
-      <w:r>
-        <w:rPr>
-          <w:rFonts w:ascii="Arial" w:eastAsia="Times New Roman" w:hAnsi="Arial" w:cs="Arial"/>
-          <w:color w:val="282828"/>
-          <w:sz w:val="26"/>
-          <w:szCs w:val="26"/>
-          <w:lang w:eastAsia="pl-PL"/>
-        </w:rPr>
-        <w:t>like</w:t>
-      </w:r>
-      <w:proofErr w:type="spellEnd"/>
-      <w:r>
-        <w:rPr>
-          <w:rFonts w:ascii="Arial" w:eastAsia="Times New Roman" w:hAnsi="Arial" w:cs="Arial"/>
-          <w:color w:val="282828"/>
-          <w:sz w:val="26"/>
-          <w:szCs w:val="26"/>
-          <w:lang w:eastAsia="pl-PL"/>
-        </w:rPr>
-        <w:t xml:space="preserve"> </w:t>
-      </w:r>
-      <w:proofErr w:type="spellStart"/>
-      <w:r>
-        <w:rPr>
-          <w:rFonts w:ascii="Arial" w:eastAsia="Times New Roman" w:hAnsi="Arial" w:cs="Arial"/>
-          <w:color w:val="282828"/>
-          <w:sz w:val="26"/>
-          <w:szCs w:val="26"/>
-          <w:lang w:eastAsia="pl-PL"/>
-        </w:rPr>
-        <w:t>never</w:t>
-      </w:r>
-      <w:proofErr w:type="spellEnd"/>
-      <w:r>
-        <w:rPr>
-          <w:rFonts w:ascii="Arial" w:eastAsia="Times New Roman" w:hAnsi="Arial" w:cs="Arial"/>
-          <w:color w:val="282828"/>
-          <w:sz w:val="26"/>
-          <w:szCs w:val="26"/>
-          <w:lang w:eastAsia="pl-PL"/>
-        </w:rPr>
-        <w:t xml:space="preserve"> </w:t>
-      </w:r>
-      <w:proofErr w:type="spellStart"/>
-      <w:r>
-        <w:rPr>
-          <w:rFonts w:ascii="Arial" w:eastAsia="Times New Roman" w:hAnsi="Arial" w:cs="Arial"/>
-          <w:color w:val="282828"/>
-          <w:sz w:val="26"/>
-          <w:szCs w:val="26"/>
-          <w:lang w:eastAsia="pl-PL"/>
-        </w:rPr>
-        <w:t>before</w:t>
-      </w:r>
-      <w:proofErr w:type="spellEnd"/>
-      <w:r>
-        <w:rPr>
-          <w:rFonts w:ascii="Arial" w:eastAsia="Times New Roman" w:hAnsi="Arial" w:cs="Arial"/>
-          <w:color w:val="282828"/>
-          <w:sz w:val="26"/>
-          <w:szCs w:val="26"/>
-          <w:lang w:eastAsia="pl-PL"/>
-        </w:rPr>
-        <w:t>.</w:t>
-      </w:r>
-      <w:r>
-        <w:rPr>
-          <w:rFonts w:ascii="Arial" w:eastAsia="Times New Roman" w:hAnsi="Arial" w:cs="Arial"/>
-          <w:color w:val="282828"/>
-          <w:sz w:val="26"/>
-          <w:szCs w:val="26"/>
-          <w:lang w:eastAsia="pl-PL"/>
-        </w:rPr>
-        <w:br/>
-      </w:r>
-      <w:r>
-        <w:rPr>
-          <w:rFonts w:ascii="Arial" w:eastAsia="Times New Roman" w:hAnsi="Arial" w:cs="Arial"/>
-          <w:color w:val="282828"/>
-          <w:sz w:val="26"/>
-          <w:szCs w:val="26"/>
-          <w:lang w:eastAsia="pl-PL"/>
-        </w:rPr>
-        <w:br/>
-      </w:r>
-      <w:proofErr w:type="spellStart"/>
-      <w:r>
-        <w:rPr>
-          <w:rFonts w:ascii="Arial" w:eastAsia="Times New Roman" w:hAnsi="Arial" w:cs="Arial"/>
-          <w:color w:val="282828"/>
-          <w:sz w:val="26"/>
-          <w:szCs w:val="26"/>
-          <w:lang w:eastAsia="pl-PL"/>
-        </w:rPr>
-        <w:t>Come</w:t>
-      </w:r>
-      <w:proofErr w:type="spellEnd"/>
-      <w:r>
-        <w:rPr>
-          <w:rFonts w:ascii="Arial" w:eastAsia="Times New Roman" w:hAnsi="Arial" w:cs="Arial"/>
-          <w:color w:val="282828"/>
-          <w:sz w:val="26"/>
-          <w:szCs w:val="26"/>
-          <w:lang w:eastAsia="pl-PL"/>
-        </w:rPr>
-        <w:t xml:space="preserve"> and </w:t>
-      </w:r>
-      <w:proofErr w:type="spellStart"/>
-      <w:r>
-        <w:rPr>
-          <w:rFonts w:ascii="Arial" w:eastAsia="Times New Roman" w:hAnsi="Arial" w:cs="Arial"/>
-          <w:color w:val="282828"/>
-          <w:sz w:val="26"/>
-          <w:szCs w:val="26"/>
-          <w:lang w:eastAsia="pl-PL"/>
-        </w:rPr>
-        <w:t>celebrate</w:t>
-      </w:r>
-      <w:proofErr w:type="spellEnd"/>
-      <w:r>
-        <w:rPr>
-          <w:rFonts w:ascii="Arial" w:eastAsia="Times New Roman" w:hAnsi="Arial" w:cs="Arial"/>
-          <w:color w:val="282828"/>
-          <w:sz w:val="26"/>
-          <w:szCs w:val="26"/>
-          <w:lang w:eastAsia="pl-PL"/>
-        </w:rPr>
-        <w:t xml:space="preserve"> the Platinum </w:t>
-      </w:r>
-      <w:proofErr w:type="spellStart"/>
-      <w:r>
-        <w:rPr>
-          <w:rFonts w:ascii="Arial" w:eastAsia="Times New Roman" w:hAnsi="Arial" w:cs="Arial"/>
-          <w:color w:val="282828"/>
-          <w:sz w:val="26"/>
-          <w:szCs w:val="26"/>
-          <w:lang w:eastAsia="pl-PL"/>
-        </w:rPr>
-        <w:t>Jubilee</w:t>
-      </w:r>
-      <w:proofErr w:type="spellEnd"/>
-      <w:r>
-        <w:rPr>
-          <w:rFonts w:ascii="Arial" w:eastAsia="Times New Roman" w:hAnsi="Arial" w:cs="Arial"/>
-          <w:color w:val="282828"/>
-          <w:sz w:val="26"/>
-          <w:szCs w:val="26"/>
-          <w:lang w:eastAsia="pl-PL"/>
-        </w:rPr>
-        <w:t xml:space="preserve"> of Her Majesty The </w:t>
-      </w:r>
-      <w:proofErr w:type="spellStart"/>
-      <w:r>
-        <w:rPr>
-          <w:rFonts w:ascii="Arial" w:eastAsia="Times New Roman" w:hAnsi="Arial" w:cs="Arial"/>
-          <w:color w:val="282828"/>
-          <w:sz w:val="26"/>
-          <w:szCs w:val="26"/>
-          <w:lang w:eastAsia="pl-PL"/>
-        </w:rPr>
-        <w:t>Queen</w:t>
-      </w:r>
-      <w:proofErr w:type="spellEnd"/>
-      <w:r>
-        <w:rPr>
-          <w:rFonts w:ascii="Arial" w:eastAsia="Times New Roman" w:hAnsi="Arial" w:cs="Arial"/>
-          <w:color w:val="282828"/>
-          <w:sz w:val="26"/>
-          <w:szCs w:val="26"/>
-          <w:lang w:eastAsia="pl-PL"/>
-        </w:rPr>
-        <w:t xml:space="preserve"> </w:t>
-      </w:r>
-      <w:proofErr w:type="spellStart"/>
-      <w:r>
-        <w:rPr>
-          <w:rFonts w:ascii="Arial" w:eastAsia="Times New Roman" w:hAnsi="Arial" w:cs="Arial"/>
-          <w:color w:val="282828"/>
-          <w:sz w:val="26"/>
-          <w:szCs w:val="26"/>
-          <w:lang w:eastAsia="pl-PL"/>
-        </w:rPr>
-        <w:t>at</w:t>
-      </w:r>
-      <w:proofErr w:type="spellEnd"/>
-      <w:r>
-        <w:rPr>
-          <w:rFonts w:ascii="Arial" w:eastAsia="Times New Roman" w:hAnsi="Arial" w:cs="Arial"/>
-          <w:color w:val="282828"/>
-          <w:sz w:val="26"/>
-          <w:szCs w:val="26"/>
-          <w:lang w:eastAsia="pl-PL"/>
-        </w:rPr>
-        <w:t xml:space="preserve"> the Tower of London, </w:t>
-      </w:r>
-      <w:proofErr w:type="spellStart"/>
-      <w:r>
-        <w:rPr>
-          <w:rFonts w:ascii="Arial" w:eastAsia="Times New Roman" w:hAnsi="Arial" w:cs="Arial"/>
-          <w:color w:val="282828"/>
-          <w:sz w:val="26"/>
-          <w:szCs w:val="26"/>
-          <w:lang w:eastAsia="pl-PL"/>
-        </w:rPr>
-        <w:t>where</w:t>
-      </w:r>
-      <w:proofErr w:type="spellEnd"/>
-      <w:r>
-        <w:rPr>
-          <w:rFonts w:ascii="Arial" w:eastAsia="Times New Roman" w:hAnsi="Arial" w:cs="Arial"/>
-          <w:color w:val="282828"/>
-          <w:sz w:val="26"/>
-          <w:szCs w:val="26"/>
-          <w:lang w:eastAsia="pl-PL"/>
-        </w:rPr>
-        <w:t xml:space="preserve"> a </w:t>
-      </w:r>
-      <w:proofErr w:type="spellStart"/>
-      <w:r>
-        <w:rPr>
-          <w:rFonts w:ascii="Arial" w:eastAsia="Times New Roman" w:hAnsi="Arial" w:cs="Arial"/>
-          <w:color w:val="282828"/>
-          <w:sz w:val="26"/>
-          <w:szCs w:val="26"/>
-          <w:lang w:eastAsia="pl-PL"/>
-        </w:rPr>
-        <w:t>spectacular</w:t>
-      </w:r>
-      <w:proofErr w:type="spellEnd"/>
-      <w:r>
-        <w:rPr>
-          <w:rFonts w:ascii="Arial" w:eastAsia="Times New Roman" w:hAnsi="Arial" w:cs="Arial"/>
-          <w:color w:val="282828"/>
-          <w:sz w:val="26"/>
-          <w:szCs w:val="26"/>
-          <w:lang w:eastAsia="pl-PL"/>
-        </w:rPr>
-        <w:t xml:space="preserve">, </w:t>
-      </w:r>
-      <w:proofErr w:type="spellStart"/>
-      <w:r>
-        <w:rPr>
-          <w:rFonts w:ascii="Arial" w:eastAsia="Times New Roman" w:hAnsi="Arial" w:cs="Arial"/>
-          <w:color w:val="282828"/>
-          <w:sz w:val="26"/>
-          <w:szCs w:val="26"/>
-          <w:lang w:eastAsia="pl-PL"/>
-        </w:rPr>
-        <w:t>colourful</w:t>
-      </w:r>
-      <w:proofErr w:type="spellEnd"/>
-      <w:r>
-        <w:rPr>
-          <w:rFonts w:ascii="Arial" w:eastAsia="Times New Roman" w:hAnsi="Arial" w:cs="Arial"/>
-          <w:color w:val="282828"/>
-          <w:sz w:val="26"/>
-          <w:szCs w:val="26"/>
-          <w:lang w:eastAsia="pl-PL"/>
-        </w:rPr>
-        <w:t xml:space="preserve">, </w:t>
-      </w:r>
-      <w:proofErr w:type="spellStart"/>
-      <w:r>
-        <w:rPr>
-          <w:rFonts w:ascii="Arial" w:eastAsia="Times New Roman" w:hAnsi="Arial" w:cs="Arial"/>
-          <w:color w:val="282828"/>
-          <w:sz w:val="26"/>
-          <w:szCs w:val="26"/>
-          <w:lang w:eastAsia="pl-PL"/>
-        </w:rPr>
-        <w:t>vibrant</w:t>
-      </w:r>
-      <w:proofErr w:type="spellEnd"/>
-      <w:r>
-        <w:rPr>
-          <w:rFonts w:ascii="Arial" w:eastAsia="Times New Roman" w:hAnsi="Arial" w:cs="Arial"/>
-          <w:color w:val="282828"/>
-          <w:sz w:val="26"/>
-          <w:szCs w:val="26"/>
-          <w:lang w:eastAsia="pl-PL"/>
-        </w:rPr>
-        <w:t xml:space="preserve"> field of </w:t>
-      </w:r>
-      <w:proofErr w:type="spellStart"/>
-      <w:r>
-        <w:rPr>
-          <w:rFonts w:ascii="Arial" w:eastAsia="Times New Roman" w:hAnsi="Arial" w:cs="Arial"/>
-          <w:color w:val="282828"/>
-          <w:sz w:val="26"/>
-          <w:szCs w:val="26"/>
-          <w:lang w:eastAsia="pl-PL"/>
-        </w:rPr>
-        <w:t>flowers</w:t>
-      </w:r>
-      <w:proofErr w:type="spellEnd"/>
-      <w:r>
-        <w:rPr>
-          <w:rFonts w:ascii="Arial" w:eastAsia="Times New Roman" w:hAnsi="Arial" w:cs="Arial"/>
-          <w:color w:val="282828"/>
-          <w:sz w:val="26"/>
-          <w:szCs w:val="26"/>
-          <w:lang w:eastAsia="pl-PL"/>
-        </w:rPr>
-        <w:t xml:space="preserve"> </w:t>
-      </w:r>
-      <w:proofErr w:type="spellStart"/>
-      <w:r>
-        <w:rPr>
-          <w:rFonts w:ascii="Arial" w:eastAsia="Times New Roman" w:hAnsi="Arial" w:cs="Arial"/>
-          <w:color w:val="282828"/>
-          <w:sz w:val="26"/>
-          <w:szCs w:val="26"/>
-          <w:lang w:eastAsia="pl-PL"/>
-        </w:rPr>
-        <w:t>will</w:t>
-      </w:r>
-      <w:proofErr w:type="spellEnd"/>
-      <w:r>
-        <w:rPr>
-          <w:rFonts w:ascii="Arial" w:eastAsia="Times New Roman" w:hAnsi="Arial" w:cs="Arial"/>
-          <w:color w:val="282828"/>
-          <w:sz w:val="26"/>
-          <w:szCs w:val="26"/>
-          <w:lang w:eastAsia="pl-PL"/>
-        </w:rPr>
-        <w:t xml:space="preserve"> </w:t>
-      </w:r>
-      <w:proofErr w:type="spellStart"/>
-      <w:r>
-        <w:rPr>
-          <w:rFonts w:ascii="Arial" w:eastAsia="Times New Roman" w:hAnsi="Arial" w:cs="Arial"/>
-          <w:color w:val="282828"/>
-          <w:sz w:val="26"/>
-          <w:szCs w:val="26"/>
-          <w:lang w:eastAsia="pl-PL"/>
-        </w:rPr>
-        <w:t>fil</w:t>
-      </w:r>
-      <w:r>
-        <w:rPr>
-          <w:rFonts w:ascii="Arial" w:eastAsia="Times New Roman" w:hAnsi="Arial" w:cs="Arial"/>
-          <w:color w:val="282828"/>
-          <w:sz w:val="26"/>
-          <w:szCs w:val="26"/>
-          <w:lang w:eastAsia="pl-PL"/>
-        </w:rPr>
-        <w:t>l</w:t>
-      </w:r>
-      <w:proofErr w:type="spellEnd"/>
-      <w:r>
-        <w:rPr>
-          <w:rFonts w:ascii="Arial" w:eastAsia="Times New Roman" w:hAnsi="Arial" w:cs="Arial"/>
-          <w:color w:val="282828"/>
-          <w:sz w:val="26"/>
-          <w:szCs w:val="26"/>
-          <w:lang w:eastAsia="pl-PL"/>
-        </w:rPr>
-        <w:t xml:space="preserve"> and </w:t>
-      </w:r>
-      <w:proofErr w:type="spellStart"/>
-      <w:r>
-        <w:rPr>
-          <w:rFonts w:ascii="Arial" w:eastAsia="Times New Roman" w:hAnsi="Arial" w:cs="Arial"/>
-          <w:color w:val="282828"/>
-          <w:sz w:val="26"/>
-          <w:szCs w:val="26"/>
-          <w:lang w:eastAsia="pl-PL"/>
-        </w:rPr>
-        <w:t>transform</w:t>
-      </w:r>
-      <w:proofErr w:type="spellEnd"/>
-      <w:r>
-        <w:rPr>
-          <w:rFonts w:ascii="Arial" w:eastAsia="Times New Roman" w:hAnsi="Arial" w:cs="Arial"/>
-          <w:color w:val="282828"/>
-          <w:sz w:val="26"/>
-          <w:szCs w:val="26"/>
-          <w:lang w:eastAsia="pl-PL"/>
-        </w:rPr>
-        <w:t xml:space="preserve"> the </w:t>
-      </w:r>
-      <w:proofErr w:type="spellStart"/>
-      <w:r>
-        <w:rPr>
-          <w:rFonts w:ascii="Arial" w:eastAsia="Times New Roman" w:hAnsi="Arial" w:cs="Arial"/>
-          <w:color w:val="282828"/>
-          <w:sz w:val="26"/>
-          <w:szCs w:val="26"/>
-          <w:lang w:eastAsia="pl-PL"/>
-        </w:rPr>
-        <w:t>Tower's</w:t>
-      </w:r>
-      <w:proofErr w:type="spellEnd"/>
-      <w:r>
-        <w:rPr>
-          <w:rFonts w:ascii="Arial" w:eastAsia="Times New Roman" w:hAnsi="Arial" w:cs="Arial"/>
-          <w:color w:val="282828"/>
-          <w:sz w:val="26"/>
-          <w:szCs w:val="26"/>
-          <w:lang w:eastAsia="pl-PL"/>
-        </w:rPr>
-        <w:t xml:space="preserve"> ……………….</w:t>
-      </w:r>
-      <w:r>
-        <w:rPr>
-          <w:rFonts w:ascii="Arial" w:eastAsia="Times New Roman" w:hAnsi="Arial" w:cs="Arial"/>
-          <w:color w:val="282828"/>
-          <w:sz w:val="26"/>
-          <w:szCs w:val="26"/>
-          <w:lang w:eastAsia="pl-PL"/>
-        </w:rPr>
-        <w:t xml:space="preserve"> with </w:t>
-      </w:r>
-      <w:proofErr w:type="spellStart"/>
-      <w:r>
-        <w:rPr>
-          <w:rFonts w:ascii="Arial" w:eastAsia="Times New Roman" w:hAnsi="Arial" w:cs="Arial"/>
-          <w:color w:val="282828"/>
-          <w:sz w:val="26"/>
-          <w:szCs w:val="26"/>
-          <w:lang w:eastAsia="pl-PL"/>
-        </w:rPr>
-        <w:t>Superbloom</w:t>
-      </w:r>
-      <w:proofErr w:type="spellEnd"/>
-      <w:r>
-        <w:rPr>
-          <w:rFonts w:ascii="Arial" w:eastAsia="Times New Roman" w:hAnsi="Arial" w:cs="Arial"/>
-          <w:color w:val="282828"/>
-          <w:sz w:val="26"/>
-          <w:szCs w:val="26"/>
-          <w:lang w:eastAsia="pl-PL"/>
-        </w:rPr>
-        <w:t xml:space="preserve">. From </w:t>
-      </w:r>
-      <w:proofErr w:type="spellStart"/>
-      <w:r>
-        <w:rPr>
-          <w:rFonts w:ascii="Arial" w:eastAsia="Times New Roman" w:hAnsi="Arial" w:cs="Arial"/>
-          <w:color w:val="282828"/>
-          <w:sz w:val="26"/>
-          <w:szCs w:val="26"/>
-          <w:lang w:eastAsia="pl-PL"/>
-        </w:rPr>
-        <w:t>June</w:t>
-      </w:r>
-      <w:proofErr w:type="spellEnd"/>
-      <w:r>
-        <w:rPr>
-          <w:rFonts w:ascii="Arial" w:eastAsia="Times New Roman" w:hAnsi="Arial" w:cs="Arial"/>
-          <w:color w:val="282828"/>
-          <w:sz w:val="26"/>
-          <w:szCs w:val="26"/>
-          <w:lang w:eastAsia="pl-PL"/>
-        </w:rPr>
-        <w:t xml:space="preserve"> </w:t>
-      </w:r>
-      <w:r>
-        <w:rPr>
-          <w:rFonts w:ascii="Arial" w:eastAsia="Times New Roman" w:hAnsi="Arial" w:cs="Arial"/>
-          <w:color w:val="282828"/>
-          <w:sz w:val="26"/>
-          <w:szCs w:val="26"/>
-          <w:lang w:eastAsia="pl-PL"/>
-        </w:rPr>
-        <w:t xml:space="preserve">to </w:t>
-      </w:r>
-      <w:proofErr w:type="spellStart"/>
-      <w:r>
-        <w:rPr>
-          <w:rFonts w:ascii="Arial" w:eastAsia="Times New Roman" w:hAnsi="Arial" w:cs="Arial"/>
-          <w:color w:val="282828"/>
-          <w:sz w:val="26"/>
-          <w:szCs w:val="26"/>
-          <w:lang w:eastAsia="pl-PL"/>
-        </w:rPr>
-        <w:t>September</w:t>
-      </w:r>
-      <w:proofErr w:type="spellEnd"/>
-      <w:r>
-        <w:rPr>
-          <w:rFonts w:ascii="Arial" w:eastAsia="Times New Roman" w:hAnsi="Arial" w:cs="Arial"/>
-          <w:color w:val="282828"/>
-          <w:sz w:val="26"/>
-          <w:szCs w:val="26"/>
-          <w:lang w:eastAsia="pl-PL"/>
-        </w:rPr>
-        <w:t xml:space="preserve">, the flower ………………….. </w:t>
-      </w:r>
-      <w:proofErr w:type="spellStart"/>
-      <w:r>
-        <w:rPr>
-          <w:rFonts w:ascii="Arial" w:eastAsia="Times New Roman" w:hAnsi="Arial" w:cs="Arial"/>
-          <w:color w:val="282828"/>
-          <w:sz w:val="26"/>
-          <w:szCs w:val="26"/>
-          <w:lang w:eastAsia="pl-PL"/>
-        </w:rPr>
-        <w:t>will</w:t>
-      </w:r>
-      <w:proofErr w:type="spellEnd"/>
-      <w:r>
-        <w:rPr>
-          <w:rFonts w:ascii="Arial" w:eastAsia="Times New Roman" w:hAnsi="Arial" w:cs="Arial"/>
-          <w:color w:val="282828"/>
-          <w:sz w:val="26"/>
-          <w:szCs w:val="26"/>
-          <w:lang w:eastAsia="pl-PL"/>
-        </w:rPr>
-        <w:t xml:space="preserve"> …………………….</w:t>
-      </w:r>
-      <w:r>
-        <w:rPr>
-          <w:rFonts w:ascii="Arial" w:eastAsia="Times New Roman" w:hAnsi="Arial" w:cs="Arial"/>
-          <w:color w:val="282828"/>
-          <w:sz w:val="26"/>
-          <w:szCs w:val="26"/>
-          <w:lang w:eastAsia="pl-PL"/>
-        </w:rPr>
-        <w:t xml:space="preserve"> </w:t>
-      </w:r>
-      <w:proofErr w:type="spellStart"/>
-      <w:r>
-        <w:rPr>
-          <w:rFonts w:ascii="Arial" w:eastAsia="Times New Roman" w:hAnsi="Arial" w:cs="Arial"/>
-          <w:color w:val="282828"/>
-          <w:sz w:val="26"/>
-          <w:szCs w:val="26"/>
-          <w:lang w:eastAsia="pl-PL"/>
-        </w:rPr>
+      <w:r>
+        <w:rPr>
+          <w:rFonts w:ascii="Arial" w:eastAsia="Times New Roman" w:hAnsi="Arial" w:cs="Arial"/>
+          <w:color w:val="282828"/>
+          <w:sz w:val="26"/>
+          <w:szCs w:val="26"/>
+          <w:lang w:eastAsia="pl-PL"/>
+        </w:rPr>
+        <w:t xml:space="preserve"> </w:t>
+      </w:r>
+      <w:proofErr w:type="spellStart"/>
+      <w:r>
+        <w:rPr>
+          <w:rFonts w:ascii="Arial" w:eastAsia="Times New Roman" w:hAnsi="Arial" w:cs="Arial"/>
+          <w:color w:val="282828"/>
+          <w:sz w:val="26"/>
+          <w:szCs w:val="26"/>
+          <w:lang w:eastAsia="pl-PL"/>
+        </w:rPr>
+        <w:lastRenderedPageBreak/>
         <w:t>into</w:t>
       </w:r>
       <w:proofErr w:type="spellEnd"/>
@@ -16375,7 +16902,6 @@
           <w:szCs w:val="26"/>
           <w:lang w:eastAsia="pl-PL"/>
         </w:rPr>
-        <w:lastRenderedPageBreak/>
         <w:t>colours</w:t>
       </w:r>
       <w:proofErr w:type="spellEnd"/>
@@ -22641,8 +23167,6 @@
           <w:lang w:eastAsia="pl-PL"/>
         </w:rPr>
       </w:pPr>
-      <w:bookmarkStart w:id="0" w:name="_GoBack"/>
-      <w:bookmarkEnd w:id="0"/>
     </w:p>
     <w:p>
       <w:pPr>

</xml_diff>